<commit_message>
Correction table des matières MAN_ASIT_Extract_ManuelExploitation
</commit_message>
<xml_diff>
--- a/doc/MAN_ASIT_Extract_ManuelExploitation_V1.13.docx
+++ b/doc/MAN_ASIT_Extract_ManuelExploitation_V1.13.docx
@@ -36,7 +36,7 @@
     </w:p>
     <w:p>
       <w:pPr>
-        <w:pStyle w:val="Titre4"/>
+        <w:pStyle w:val="Titre40"/>
         <w:shd w:val="pct10" w:color="auto" w:fill="auto"/>
         <w:spacing w:after="120"/>
         <w:rPr>
@@ -63,7 +63,7 @@
     </w:p>
     <w:p>
       <w:pPr>
-        <w:pStyle w:val="Titre4"/>
+        <w:pStyle w:val="Titre40"/>
         <w:shd w:val="clear" w:color="auto" w:fill="E6E6E6"/>
         <w:ind w:firstLine="397"/>
         <w:rPr>
@@ -76,12 +76,12 @@
     </w:p>
     <w:p>
       <w:pPr>
-        <w:pStyle w:val="Titre4"/>
-      </w:pPr>
-    </w:p>
-    <w:p>
-      <w:pPr>
-        <w:pStyle w:val="Titre4"/>
+        <w:pStyle w:val="Titre40"/>
+      </w:pPr>
+    </w:p>
+    <w:p>
+      <w:pPr>
+        <w:pStyle w:val="Titre40"/>
         <w:tabs>
           <w:tab w:val="left" w:pos="1440"/>
         </w:tabs>
@@ -105,7 +105,7 @@
     </w:p>
     <w:p>
       <w:pPr>
-        <w:pStyle w:val="Titre4"/>
+        <w:pStyle w:val="Titre40"/>
         <w:tabs>
           <w:tab w:val="left" w:pos="1440"/>
         </w:tabs>
@@ -130,7 +130,7 @@
     </w:p>
     <w:p>
       <w:pPr>
-        <w:pStyle w:val="Titre4"/>
+        <w:pStyle w:val="Titre40"/>
         <w:tabs>
           <w:tab w:val="left" w:pos="1440"/>
         </w:tabs>
@@ -149,17 +149,17 @@
     </w:p>
     <w:p>
       <w:pPr>
-        <w:pStyle w:val="Titre4"/>
-      </w:pPr>
-    </w:p>
-    <w:p>
-      <w:pPr>
-        <w:pStyle w:val="Titre4"/>
-      </w:pPr>
-    </w:p>
-    <w:p>
-      <w:pPr>
-        <w:pStyle w:val="Titre4"/>
+        <w:pStyle w:val="Titre40"/>
+      </w:pPr>
+    </w:p>
+    <w:p>
+      <w:pPr>
+        <w:pStyle w:val="Titre40"/>
+      </w:pPr>
+    </w:p>
+    <w:p>
+      <w:pPr>
+        <w:pStyle w:val="Titre40"/>
         <w:shd w:val="pct10" w:color="auto" w:fill="auto"/>
         <w:spacing w:after="120"/>
         <w:rPr>
@@ -183,7 +183,7 @@
     </w:p>
     <w:p>
       <w:pPr>
-        <w:pStyle w:val="Titre4"/>
+        <w:pStyle w:val="Titre40"/>
         <w:shd w:val="clear" w:color="auto" w:fill="E6E6E6"/>
         <w:ind w:firstLine="397"/>
         <w:rPr>
@@ -196,12 +196,12 @@
     </w:p>
     <w:p>
       <w:pPr>
-        <w:pStyle w:val="Titre4"/>
+        <w:pStyle w:val="Titre40"/>
       </w:pPr>
     </w:p>
     <w:tbl>
       <w:tblPr>
-        <w:tblStyle w:val="TableClassic4"/>
+        <w:tblStyle w:val="Tableauclassique4"/>
         <w:tblW w:w="8397" w:type="dxa"/>
         <w:tblInd w:w="108" w:type="dxa"/>
         <w:tblLook w:val="04A0" w:firstRow="1" w:lastRow="0" w:firstColumn="1" w:lastColumn="0" w:noHBand="0" w:noVBand="1"/>
@@ -1853,7 +1853,7 @@
     </w:tbl>
     <w:p>
       <w:pPr>
-        <w:pStyle w:val="Titre4"/>
+        <w:pStyle w:val="Titre40"/>
       </w:pPr>
     </w:p>
     <w:p>
@@ -1903,7 +1903,7 @@
     </w:p>
     <w:p>
       <w:pPr>
-        <w:pStyle w:val="Titre4"/>
+        <w:pStyle w:val="Titre40"/>
         <w:tabs>
           <w:tab w:val="left" w:pos="0"/>
         </w:tabs>
@@ -1912,7 +1912,7 @@
     </w:p>
     <w:p>
       <w:pPr>
-        <w:pStyle w:val="Titre4"/>
+        <w:pStyle w:val="Titre40"/>
         <w:tabs>
           <w:tab w:val="left" w:pos="0"/>
         </w:tabs>
@@ -1921,7 +1921,7 @@
     </w:p>
     <w:p>
       <w:pPr>
-        <w:pStyle w:val="Titre4"/>
+        <w:pStyle w:val="Titre40"/>
         <w:tabs>
           <w:tab w:val="left" w:pos="0"/>
         </w:tabs>
@@ -1930,7 +1930,7 @@
     </w:p>
     <w:p>
       <w:pPr>
-        <w:pStyle w:val="Titre4"/>
+        <w:pStyle w:val="Titre40"/>
         <w:tabs>
           <w:tab w:val="left" w:pos="0"/>
         </w:tabs>
@@ -1939,7 +1939,7 @@
     </w:p>
     <w:p>
       <w:pPr>
-        <w:pStyle w:val="Titre4"/>
+        <w:pStyle w:val="Titre40"/>
         <w:tabs>
           <w:tab w:val="left" w:pos="0"/>
         </w:tabs>
@@ -1948,7 +1948,7 @@
     </w:p>
     <w:p>
       <w:pPr>
-        <w:pStyle w:val="Titre4"/>
+        <w:pStyle w:val="Titre40"/>
         <w:tabs>
           <w:tab w:val="left" w:pos="0"/>
         </w:tabs>
@@ -1968,7 +1968,7 @@
     </w:p>
     <w:p>
       <w:pPr>
-        <w:pStyle w:val="Titre4"/>
+        <w:pStyle w:val="Titre40"/>
         <w:shd w:val="pct10" w:color="auto" w:fill="auto"/>
         <w:rPr>
           <w:b/>
@@ -1992,7 +1992,7 @@
     </w:p>
     <w:p>
       <w:pPr>
-        <w:pStyle w:val="Titre4"/>
+        <w:pStyle w:val="Titre40"/>
         <w:shd w:val="clear" w:color="auto" w:fill="E6E6E6"/>
         <w:ind w:firstLine="397"/>
         <w:rPr>
@@ -2005,7 +2005,7 @@
     </w:p>
     <w:p>
       <w:pPr>
-        <w:pStyle w:val="Titre4"/>
+        <w:pStyle w:val="Titre40"/>
         <w:rPr>
           <w:b/>
           <w:smallCaps/>
@@ -2016,7 +2016,7 @@
     </w:p>
     <w:p>
       <w:pPr>
-        <w:pStyle w:val="TOC1"/>
+        <w:pStyle w:val="TM1"/>
         <w:rPr>
           <w:rFonts w:asciiTheme="minorHAnsi" w:eastAsiaTheme="minorEastAsia" w:hAnsiTheme="minorHAnsi" w:cstheme="minorBidi"/>
           <w:b w:val="0"/>
@@ -2048,10 +2048,10 @@
         </w:rPr>
         <w:fldChar w:fldCharType="separate"/>
       </w:r>
-      <w:hyperlink w:anchor="_Toc161067377" w:history="1">
+      <w:hyperlink w:anchor="_Toc174355464" w:history="1">
         <w:r>
           <w:rPr>
-            <w:rStyle w:val="Hyperlink"/>
+            <w:rStyle w:val="Lienhypertexte"/>
             <w:noProof/>
           </w:rPr>
           <w:t>1</w:t>
@@ -2073,7 +2073,7 @@
         </w:r>
         <w:r>
           <w:rPr>
-            <w:rStyle w:val="Hyperlink"/>
+            <w:rStyle w:val="Lienhypertexte"/>
             <w:noProof/>
           </w:rPr>
           <w:t>Introduction</w:t>
@@ -2097,7 +2097,7 @@
             <w:noProof/>
             <w:webHidden/>
           </w:rPr>
-          <w:instrText xml:space="preserve"> PAGEREF _Toc161067377 \h </w:instrText>
+          <w:instrText xml:space="preserve"> PAGEREF _Toc174355464 \h </w:instrText>
         </w:r>
         <w:r>
           <w:rPr>
@@ -2130,7 +2130,7 @@
     </w:p>
     <w:p>
       <w:pPr>
-        <w:pStyle w:val="TOC1"/>
+        <w:pStyle w:val="TM1"/>
         <w:rPr>
           <w:rFonts w:asciiTheme="minorHAnsi" w:eastAsiaTheme="minorEastAsia" w:hAnsiTheme="minorHAnsi" w:cstheme="minorBidi"/>
           <w:b w:val="0"/>
@@ -2144,10 +2144,10 @@
           <w14:ligatures w14:val="standardContextual"/>
         </w:rPr>
       </w:pPr>
-      <w:hyperlink w:anchor="_Toc161067378" w:history="1">
+      <w:hyperlink w:anchor="_Toc174355465" w:history="1">
         <w:r>
           <w:rPr>
-            <w:rStyle w:val="Hyperlink"/>
+            <w:rStyle w:val="Lienhypertexte"/>
             <w:noProof/>
           </w:rPr>
           <w:t>2</w:t>
@@ -2169,7 +2169,7 @@
         </w:r>
         <w:r>
           <w:rPr>
-            <w:rStyle w:val="Hyperlink"/>
+            <w:rStyle w:val="Lienhypertexte"/>
             <w:noProof/>
           </w:rPr>
           <w:t>Configuration de l’application</w:t>
@@ -2193,7 +2193,7 @@
             <w:noProof/>
             <w:webHidden/>
           </w:rPr>
-          <w:instrText xml:space="preserve"> PAGEREF _Toc161067378 \h </w:instrText>
+          <w:instrText xml:space="preserve"> PAGEREF _Toc174355465 \h </w:instrText>
         </w:r>
         <w:r>
           <w:rPr>
@@ -2226,7 +2226,7 @@
     </w:p>
     <w:p>
       <w:pPr>
-        <w:pStyle w:val="TOC1"/>
+        <w:pStyle w:val="TM1"/>
         <w:rPr>
           <w:rFonts w:asciiTheme="minorHAnsi" w:eastAsiaTheme="minorEastAsia" w:hAnsiTheme="minorHAnsi" w:cstheme="minorBidi"/>
           <w:b w:val="0"/>
@@ -2240,10 +2240,10 @@
           <w14:ligatures w14:val="standardContextual"/>
         </w:rPr>
       </w:pPr>
-      <w:hyperlink w:anchor="_Toc161067379" w:history="1">
+      <w:hyperlink w:anchor="_Toc174355466" w:history="1">
         <w:r>
           <w:rPr>
-            <w:rStyle w:val="Hyperlink"/>
+            <w:rStyle w:val="Lienhypertexte"/>
             <w:noProof/>
           </w:rPr>
           <w:t>3</w:t>
@@ -2265,7 +2265,7 @@
         </w:r>
         <w:r>
           <w:rPr>
-            <w:rStyle w:val="Hyperlink"/>
+            <w:rStyle w:val="Lienhypertexte"/>
             <w:noProof/>
           </w:rPr>
           <w:t>Ajout d’une nouvelle langue</w:t>
@@ -2289,7 +2289,7 @@
             <w:noProof/>
             <w:webHidden/>
           </w:rPr>
-          <w:instrText xml:space="preserve"> PAGEREF _Toc161067379 \h </w:instrText>
+          <w:instrText xml:space="preserve"> PAGEREF _Toc174355466 \h </w:instrText>
         </w:r>
         <w:r>
           <w:rPr>
@@ -2322,7 +2322,7 @@
     </w:p>
     <w:p>
       <w:pPr>
-        <w:pStyle w:val="TOC1"/>
+        <w:pStyle w:val="TM1"/>
         <w:rPr>
           <w:rFonts w:asciiTheme="minorHAnsi" w:eastAsiaTheme="minorEastAsia" w:hAnsiTheme="minorHAnsi" w:cstheme="minorBidi"/>
           <w:b w:val="0"/>
@@ -2336,10 +2336,10 @@
           <w14:ligatures w14:val="standardContextual"/>
         </w:rPr>
       </w:pPr>
-      <w:hyperlink w:anchor="_Toc161067380" w:history="1">
+      <w:hyperlink w:anchor="_Toc174355467" w:history="1">
         <w:r>
           <w:rPr>
-            <w:rStyle w:val="Hyperlink"/>
+            <w:rStyle w:val="Lienhypertexte"/>
             <w:noProof/>
           </w:rPr>
           <w:t>4</w:t>
@@ -2361,7 +2361,7 @@
         </w:r>
         <w:r>
           <w:rPr>
-            <w:rStyle w:val="Hyperlink"/>
+            <w:rStyle w:val="Lienhypertexte"/>
             <w:noProof/>
           </w:rPr>
           <w:t>Plugins</w:t>
@@ -2385,7 +2385,7 @@
             <w:noProof/>
             <w:webHidden/>
           </w:rPr>
-          <w:instrText xml:space="preserve"> PAGEREF _Toc161067380 \h </w:instrText>
+          <w:instrText xml:space="preserve"> PAGEREF _Toc174355467 \h </w:instrText>
         </w:r>
         <w:r>
           <w:rPr>
@@ -2418,7 +2418,7 @@
     </w:p>
     <w:p>
       <w:pPr>
-        <w:pStyle w:val="TOC1"/>
+        <w:pStyle w:val="TM1"/>
         <w:rPr>
           <w:rFonts w:asciiTheme="minorHAnsi" w:eastAsiaTheme="minorEastAsia" w:hAnsiTheme="minorHAnsi" w:cstheme="minorBidi"/>
           <w:b w:val="0"/>
@@ -2432,10 +2432,10 @@
           <w14:ligatures w14:val="standardContextual"/>
         </w:rPr>
       </w:pPr>
-      <w:hyperlink w:anchor="_Toc161067381" w:history="1">
+      <w:hyperlink w:anchor="_Toc174355468" w:history="1">
         <w:r>
           <w:rPr>
-            <w:rStyle w:val="Hyperlink"/>
+            <w:rStyle w:val="Lienhypertexte"/>
             <w:noProof/>
           </w:rPr>
           <w:t>5</w:t>
@@ -2457,7 +2457,7 @@
         </w:r>
         <w:r>
           <w:rPr>
-            <w:rStyle w:val="Hyperlink"/>
+            <w:rStyle w:val="Lienhypertexte"/>
             <w:noProof/>
           </w:rPr>
           <w:t>Personnalisation de la carte</w:t>
@@ -2481,7 +2481,7 @@
             <w:noProof/>
             <w:webHidden/>
           </w:rPr>
-          <w:instrText xml:space="preserve"> PAGEREF _Toc161067381 \h </w:instrText>
+          <w:instrText xml:space="preserve"> PAGEREF _Toc174355468 \h </w:instrText>
         </w:r>
         <w:r>
           <w:rPr>
@@ -2514,7 +2514,7 @@
     </w:p>
     <w:p>
       <w:pPr>
-        <w:pStyle w:val="TOC1"/>
+        <w:pStyle w:val="TM1"/>
         <w:rPr>
           <w:rFonts w:asciiTheme="minorHAnsi" w:eastAsiaTheme="minorEastAsia" w:hAnsiTheme="minorHAnsi" w:cstheme="minorBidi"/>
           <w:b w:val="0"/>
@@ -2528,10 +2528,10 @@
           <w14:ligatures w14:val="standardContextual"/>
         </w:rPr>
       </w:pPr>
-      <w:hyperlink w:anchor="_Toc161067382" w:history="1">
+      <w:hyperlink w:anchor="_Toc174355469" w:history="1">
         <w:r>
           <w:rPr>
-            <w:rStyle w:val="Hyperlink"/>
+            <w:rStyle w:val="Lienhypertexte"/>
             <w:noProof/>
           </w:rPr>
           <w:t>6</w:t>
@@ -2553,10 +2553,10 @@
         </w:r>
         <w:r>
           <w:rPr>
-            <w:rStyle w:val="Hyperlink"/>
+            <w:rStyle w:val="Lienhypertexte"/>
             <w:noProof/>
           </w:rPr>
-          <w:t>Limitations du champ contenant les règles</w:t>
+          <w:t>Personnalisation des e-mails</w:t>
         </w:r>
         <w:r>
           <w:rPr>
@@ -2577,7 +2577,7 @@
             <w:noProof/>
             <w:webHidden/>
           </w:rPr>
-          <w:instrText xml:space="preserve"> PAGEREF _Toc161067382 \h </w:instrText>
+          <w:instrText xml:space="preserve"> PAGEREF _Toc174355469 \h </w:instrText>
         </w:r>
         <w:r>
           <w:rPr>
@@ -2610,7 +2610,103 @@
     </w:p>
     <w:p>
       <w:pPr>
-        <w:pStyle w:val="Titre4"/>
+        <w:pStyle w:val="TM1"/>
+        <w:rPr>
+          <w:rFonts w:asciiTheme="minorHAnsi" w:eastAsiaTheme="minorEastAsia" w:hAnsiTheme="minorHAnsi" w:cstheme="minorBidi"/>
+          <w:b w:val="0"/>
+          <w:smallCaps w:val="0"/>
+          <w:noProof/>
+          <w:color w:val="auto"/>
+          <w:kern w:val="2"/>
+          <w:sz w:val="24"/>
+          <w:szCs w:val="24"/>
+          <w:lang w:val="fr-CH" w:eastAsia="fr-CH"/>
+          <w14:ligatures w14:val="standardContextual"/>
+        </w:rPr>
+      </w:pPr>
+      <w:hyperlink w:anchor="_Toc174355470" w:history="1">
+        <w:r>
+          <w:rPr>
+            <w:rStyle w:val="Lienhypertexte"/>
+            <w:noProof/>
+          </w:rPr>
+          <w:t>7</w:t>
+        </w:r>
+        <w:r>
+          <w:rPr>
+            <w:rFonts w:asciiTheme="minorHAnsi" w:eastAsiaTheme="minorEastAsia" w:hAnsiTheme="minorHAnsi" w:cstheme="minorBidi"/>
+            <w:b w:val="0"/>
+            <w:smallCaps w:val="0"/>
+            <w:noProof/>
+            <w:color w:val="auto"/>
+            <w:kern w:val="2"/>
+            <w:sz w:val="24"/>
+            <w:szCs w:val="24"/>
+            <w:lang w:val="fr-CH" w:eastAsia="fr-CH"/>
+            <w14:ligatures w14:val="standardContextual"/>
+          </w:rPr>
+          <w:tab/>
+        </w:r>
+        <w:r>
+          <w:rPr>
+            <w:rStyle w:val="Lienhypertexte"/>
+            <w:noProof/>
+          </w:rPr>
+          <w:t>Limitations du champ contenant les règles</w:t>
+        </w:r>
+        <w:r>
+          <w:rPr>
+            <w:noProof/>
+            <w:webHidden/>
+          </w:rPr>
+          <w:tab/>
+        </w:r>
+        <w:r>
+          <w:rPr>
+            <w:noProof/>
+            <w:webHidden/>
+          </w:rPr>
+          <w:fldChar w:fldCharType="begin"/>
+        </w:r>
+        <w:r>
+          <w:rPr>
+            <w:noProof/>
+            <w:webHidden/>
+          </w:rPr>
+          <w:instrText xml:space="preserve"> PAGEREF _Toc174355470 \h </w:instrText>
+        </w:r>
+        <w:r>
+          <w:rPr>
+            <w:noProof/>
+            <w:webHidden/>
+          </w:rPr>
+        </w:r>
+        <w:r>
+          <w:rPr>
+            <w:noProof/>
+            <w:webHidden/>
+          </w:rPr>
+          <w:fldChar w:fldCharType="separate"/>
+        </w:r>
+        <w:r>
+          <w:rPr>
+            <w:noProof/>
+            <w:webHidden/>
+          </w:rPr>
+          <w:t>12</w:t>
+        </w:r>
+        <w:r>
+          <w:rPr>
+            <w:noProof/>
+            <w:webHidden/>
+          </w:rPr>
+          <w:fldChar w:fldCharType="end"/>
+        </w:r>
+      </w:hyperlink>
+    </w:p>
+    <w:p>
+      <w:pPr>
+        <w:pStyle w:val="Titre40"/>
         <w:sectPr>
           <w:pgSz w:w="11906" w:h="16838" w:code="9"/>
           <w:pgMar w:top="1418" w:right="1418" w:bottom="1418" w:left="1985" w:header="709" w:footer="595" w:gutter="0"/>
@@ -2631,12 +2727,12 @@
     </w:p>
     <w:p>
       <w:pPr>
-        <w:pStyle w:val="Titre4"/>
-      </w:pPr>
-    </w:p>
-    <w:p>
-      <w:pPr>
-        <w:pStyle w:val="Heading1"/>
+        <w:pStyle w:val="Titre40"/>
+      </w:pPr>
+    </w:p>
+    <w:p>
+      <w:pPr>
+        <w:pStyle w:val="Titre1"/>
         <w:sectPr>
           <w:type w:val="continuous"/>
           <w:pgSz w:w="11906" w:h="16838" w:code="9"/>
@@ -2649,9 +2745,9 @@
     </w:p>
     <w:p>
       <w:pPr>
-        <w:pStyle w:val="Heading1"/>
-      </w:pPr>
-      <w:bookmarkStart w:id="4" w:name="_Toc161067377"/>
+        <w:pStyle w:val="Titre1"/>
+      </w:pPr>
+      <w:bookmarkStart w:id="4" w:name="_Toc174355464"/>
       <w:r>
         <w:lastRenderedPageBreak/>
         <w:t>Introduction</w:t>
@@ -2661,7 +2757,7 @@
     </w:p>
     <w:p>
       <w:pPr>
-        <w:pStyle w:val="Titre4"/>
+        <w:pStyle w:val="Titre40"/>
         <w:shd w:val="clear" w:color="auto" w:fill="E6E6E6"/>
         <w:ind w:firstLine="397"/>
         <w:rPr>
@@ -2674,7 +2770,7 @@
     </w:p>
     <w:p>
       <w:pPr>
-        <w:pStyle w:val="Titre4"/>
+        <w:pStyle w:val="Titre40"/>
       </w:pPr>
     </w:p>
     <w:p>
@@ -2733,9 +2829,9 @@
     </w:p>
     <w:p>
       <w:pPr>
-        <w:pStyle w:val="Heading1"/>
-      </w:pPr>
-      <w:bookmarkStart w:id="5" w:name="_Toc161067378"/>
+        <w:pStyle w:val="Titre1"/>
+      </w:pPr>
+      <w:bookmarkStart w:id="5" w:name="_Toc174355465"/>
       <w:r>
         <w:t>Configuration de l’application</w:t>
       </w:r>
@@ -2743,7 +2839,7 @@
     </w:p>
     <w:p>
       <w:pPr>
-        <w:pStyle w:val="Titre4"/>
+        <w:pStyle w:val="Titre40"/>
         <w:shd w:val="clear" w:color="auto" w:fill="E6E6E6"/>
         <w:ind w:firstLine="397"/>
         <w:rPr>
@@ -2756,12 +2852,12 @@
     </w:p>
     <w:p>
       <w:pPr>
-        <w:pStyle w:val="Titre4"/>
-      </w:pPr>
-    </w:p>
-    <w:p>
-      <w:pPr>
-        <w:pStyle w:val="Heading2"/>
+        <w:pStyle w:val="Titre40"/>
+      </w:pPr>
+    </w:p>
+    <w:p>
+      <w:pPr>
+        <w:pStyle w:val="Titre2"/>
         <w:rPr>
           <w:lang w:val="fr-CH"/>
         </w:rPr>
@@ -2785,7 +2881,7 @@
     </w:p>
     <w:p>
       <w:pPr>
-        <w:pStyle w:val="Titre4"/>
+        <w:pStyle w:val="Titre40"/>
       </w:pPr>
       <w:r>
         <w:t xml:space="preserve">Ce fichier contient le paramétrage de l’application à proprement parler. </w:t>
@@ -2802,12 +2898,12 @@
     </w:p>
     <w:p>
       <w:pPr>
-        <w:pStyle w:val="Titre4"/>
-      </w:pPr>
-    </w:p>
-    <w:p>
-      <w:pPr>
-        <w:pStyle w:val="Titre4"/>
+        <w:pStyle w:val="Titre40"/>
+      </w:pPr>
+    </w:p>
+    <w:p>
+      <w:pPr>
+        <w:pStyle w:val="Titre40"/>
       </w:pPr>
       <w:r>
         <w:t>Il contient les propriétés suivantes :</w:t>
@@ -2815,12 +2911,12 @@
     </w:p>
     <w:p>
       <w:pPr>
-        <w:pStyle w:val="Titre4"/>
-      </w:pPr>
-    </w:p>
-    <w:p>
-      <w:pPr>
-        <w:pStyle w:val="Titre4"/>
+        <w:pStyle w:val="Titre40"/>
+      </w:pPr>
+    </w:p>
+    <w:p>
+      <w:pPr>
+        <w:pStyle w:val="Titre40"/>
         <w:rPr>
           <w:b/>
         </w:rPr>
@@ -2834,7 +2930,7 @@
     </w:p>
     <w:p>
       <w:pPr>
-        <w:pStyle w:val="Titre4"/>
+        <w:pStyle w:val="Titre40"/>
       </w:pPr>
       <w:r>
         <w:t xml:space="preserve">URL permettant d’accéder à l’application. Cette valeur est notamment utilisée pour générer les liens dans les </w:t>
@@ -2850,7 +2946,7 @@
     </w:p>
     <w:p>
       <w:pPr>
-        <w:pStyle w:val="Titre4"/>
+        <w:pStyle w:val="Titre40"/>
       </w:pPr>
     </w:p>
     <w:p>
@@ -2953,12 +3049,12 @@
     </w:p>
     <w:p>
       <w:pPr>
-        <w:pStyle w:val="Titre4"/>
-      </w:pPr>
-    </w:p>
-    <w:p>
-      <w:pPr>
-        <w:pStyle w:val="Titre4"/>
+        <w:pStyle w:val="Titre40"/>
+      </w:pPr>
+    </w:p>
+    <w:p>
+      <w:pPr>
+        <w:pStyle w:val="Titre40"/>
         <w:rPr>
           <w:b/>
         </w:rPr>
@@ -2982,7 +3078,7 @@
     </w:p>
     <w:p>
       <w:pPr>
-        <w:pStyle w:val="Titre4"/>
+        <w:pStyle w:val="Titre40"/>
       </w:pPr>
       <w:r>
         <w:t xml:space="preserve">Valeur booléenne définissant si les modèles de notifications par </w:t>
@@ -2998,12 +3094,12 @@
     </w:p>
     <w:p>
       <w:pPr>
-        <w:pStyle w:val="Titre4"/>
-      </w:pPr>
-    </w:p>
-    <w:p>
-      <w:pPr>
-        <w:pStyle w:val="Titre4"/>
+        <w:pStyle w:val="Titre40"/>
+      </w:pPr>
+    </w:p>
+    <w:p>
+      <w:pPr>
+        <w:pStyle w:val="Titre40"/>
         <w:rPr>
           <w:b/>
         </w:rPr>
@@ -3027,7 +3123,7 @@
     </w:p>
     <w:p>
       <w:pPr>
-        <w:pStyle w:val="Titre4"/>
+        <w:pStyle w:val="Titre40"/>
       </w:pPr>
       <w:r>
         <w:t xml:space="preserve">Encodage utilisé par les modèles de notification par </w:t>
@@ -3040,12 +3136,12 @@
     </w:p>
     <w:p>
       <w:pPr>
-        <w:pStyle w:val="Titre4"/>
-      </w:pPr>
-    </w:p>
-    <w:p>
-      <w:pPr>
-        <w:pStyle w:val="Titre4"/>
+        <w:pStyle w:val="Titre40"/>
+      </w:pPr>
+    </w:p>
+    <w:p>
+      <w:pPr>
+        <w:pStyle w:val="Titre40"/>
         <w:rPr>
           <w:b/>
         </w:rPr>
@@ -3069,7 +3165,7 @@
     </w:p>
     <w:p>
       <w:pPr>
-        <w:pStyle w:val="Titre4"/>
+        <w:pStyle w:val="Titre40"/>
       </w:pPr>
       <w:r>
         <w:t xml:space="preserve">Chemin relatif du répertoire contenant les modèles de notification par </w:t>
@@ -3106,15 +3202,15 @@
     </w:p>
     <w:p>
       <w:pPr>
-        <w:pStyle w:val="Titre4"/>
-        <w:rPr>
-          <w:b/>
-        </w:rPr>
-      </w:pPr>
-    </w:p>
-    <w:p>
-      <w:pPr>
-        <w:pStyle w:val="Titre4"/>
+        <w:pStyle w:val="Titre40"/>
+        <w:rPr>
+          <w:b/>
+        </w:rPr>
+      </w:pPr>
+    </w:p>
+    <w:p>
+      <w:pPr>
+        <w:pStyle w:val="Titre40"/>
         <w:rPr>
           <w:b/>
         </w:rPr>
@@ -3130,7 +3226,7 @@
     </w:p>
     <w:p>
       <w:pPr>
-        <w:pStyle w:val="Titre4"/>
+        <w:pStyle w:val="Titre40"/>
       </w:pPr>
       <w:r>
         <w:t xml:space="preserve">Code de la langue utilisée par l’application. Un répertoire portant ce nom et contenant les fichiers de langue de l’application doit exister dans le répertoire </w:t>
@@ -3190,7 +3286,7 @@
     </w:p>
     <w:p>
       <w:pPr>
-        <w:pStyle w:val="Titre4"/>
+        <w:pStyle w:val="Titre40"/>
       </w:pPr>
     </w:p>
     <w:p>
@@ -3214,7 +3310,7 @@
     </w:p>
     <w:p>
       <w:pPr>
-        <w:pStyle w:val="Titre4"/>
+        <w:pStyle w:val="Titre40"/>
       </w:pPr>
       <w:r>
         <w:t>Nom du serveur à utiliser comme proxy pour les connexions externes. Cette propriété peut être omise si on n’utilise pas de proxy.</w:t>
@@ -3222,7 +3318,7 @@
     </w:p>
     <w:p>
       <w:pPr>
-        <w:pStyle w:val="Titre4"/>
+        <w:pStyle w:val="Titre40"/>
       </w:pPr>
     </w:p>
     <w:p>
@@ -3246,7 +3342,7 @@
     </w:p>
     <w:p>
       <w:pPr>
-        <w:pStyle w:val="Titre4"/>
+        <w:pStyle w:val="Titre40"/>
       </w:pPr>
       <w:r>
         <w:t>Mot de passe permettant de s’</w:t>
@@ -3260,7 +3356,7 @@
     </w:p>
     <w:p>
       <w:pPr>
-        <w:pStyle w:val="Titre4"/>
+        <w:pStyle w:val="Titre40"/>
       </w:pPr>
     </w:p>
     <w:p>
@@ -3301,7 +3397,7 @@
     </w:p>
     <w:p>
       <w:pPr>
-        <w:pStyle w:val="Titre4"/>
+        <w:pStyle w:val="Titre40"/>
       </w:pPr>
       <w:r>
         <w:t>Port HTTP du serveur proxy. Cette propriété peut être omise si on n’utilise pas de proxy.</w:t>
@@ -3309,7 +3405,7 @@
     </w:p>
     <w:p>
       <w:pPr>
-        <w:pStyle w:val="Titre4"/>
+        <w:pStyle w:val="Titre40"/>
       </w:pPr>
     </w:p>
     <w:p>
@@ -3333,7 +3429,7 @@
     </w:p>
     <w:p>
       <w:pPr>
-        <w:pStyle w:val="Titre4"/>
+        <w:pStyle w:val="Titre40"/>
       </w:pPr>
       <w:r>
         <w:t>Nom de l’utilisateur permettant de s’identifier sur le serveur proxy. Cette propriété peut être omise si on n’utilise pas de proxy ou s’il ne demande pas d’authentification.</w:t>
@@ -3341,7 +3437,7 @@
     </w:p>
     <w:p>
       <w:pPr>
-        <w:pStyle w:val="Titre4"/>
+        <w:pStyle w:val="Titre40"/>
       </w:pPr>
     </w:p>
     <w:p>
@@ -3566,7 +3662,7 @@
     </w:p>
     <w:p>
       <w:pPr>
-        <w:pStyle w:val="Titre4"/>
+        <w:pStyle w:val="Titre40"/>
         <w:rPr>
           <w:b/>
         </w:rPr>
@@ -3590,7 +3686,7 @@
     </w:p>
     <w:p>
       <w:pPr>
-        <w:pStyle w:val="Titre4"/>
+        <w:pStyle w:val="Titre40"/>
       </w:pPr>
       <w:r>
         <w:t>Chemin du fichier contenant la configuration des logs de l’application.</w:t>
@@ -3621,17 +3717,17 @@
     </w:p>
     <w:p>
       <w:pPr>
-        <w:pStyle w:val="Titre4"/>
-      </w:pPr>
-    </w:p>
-    <w:p>
-      <w:pPr>
-        <w:pStyle w:val="Titre4"/>
-      </w:pPr>
-    </w:p>
-    <w:p>
-      <w:pPr>
-        <w:pStyle w:val="Titre4"/>
+        <w:pStyle w:val="Titre40"/>
+      </w:pPr>
+    </w:p>
+    <w:p>
+      <w:pPr>
+        <w:pStyle w:val="Titre40"/>
+      </w:pPr>
+    </w:p>
+    <w:p>
+      <w:pPr>
+        <w:pStyle w:val="Titre40"/>
         <w:rPr>
           <w:b/>
         </w:rPr>
@@ -3655,7 +3751,7 @@
     </w:p>
     <w:p>
       <w:pPr>
-        <w:pStyle w:val="Titre4"/>
+        <w:pStyle w:val="Titre40"/>
       </w:pPr>
       <w:r>
         <w:t xml:space="preserve">Chaîne </w:t>
@@ -3677,12 +3773,12 @@
     </w:p>
     <w:p>
       <w:pPr>
-        <w:pStyle w:val="Titre4"/>
-      </w:pPr>
-    </w:p>
-    <w:p>
-      <w:pPr>
-        <w:pStyle w:val="Titre4"/>
+        <w:pStyle w:val="Titre40"/>
+      </w:pPr>
+    </w:p>
+    <w:p>
+      <w:pPr>
+        <w:pStyle w:val="Titre40"/>
         <w:rPr>
           <w:b/>
         </w:rPr>
@@ -3700,7 +3796,7 @@
     </w:p>
     <w:p>
       <w:pPr>
-        <w:pStyle w:val="Titre4"/>
+        <w:pStyle w:val="Titre40"/>
       </w:pPr>
       <w:r>
         <w:t xml:space="preserve">Valeur booléenne définissant si les tâches planifiées doivent être démarrées automatiquement par Spring Batch. Doit être défini à </w:t>
@@ -3717,12 +3813,12 @@
     </w:p>
     <w:p>
       <w:pPr>
-        <w:pStyle w:val="Titre4"/>
-      </w:pPr>
-    </w:p>
-    <w:p>
-      <w:pPr>
-        <w:pStyle w:val="Titre4"/>
+        <w:pStyle w:val="Titre40"/>
+      </w:pPr>
+    </w:p>
+    <w:p>
+      <w:pPr>
+        <w:pStyle w:val="Titre40"/>
         <w:rPr>
           <w:b/>
         </w:rPr>
@@ -3760,7 +3856,7 @@
     </w:p>
     <w:p>
       <w:pPr>
-        <w:pStyle w:val="Titre4"/>
+        <w:pStyle w:val="Titre40"/>
       </w:pPr>
       <w:r>
         <w:t>Nom qualifié de la classe du driver de base de données à utiliser.</w:t>
@@ -3768,12 +3864,12 @@
     </w:p>
     <w:p>
       <w:pPr>
-        <w:pStyle w:val="Titre4"/>
-      </w:pPr>
-    </w:p>
-    <w:p>
-      <w:pPr>
-        <w:pStyle w:val="Titre4"/>
+        <w:pStyle w:val="Titre40"/>
+      </w:pPr>
+    </w:p>
+    <w:p>
+      <w:pPr>
+        <w:pStyle w:val="Titre40"/>
         <w:rPr>
           <w:b/>
         </w:rPr>
@@ -3797,7 +3893,7 @@
     </w:p>
     <w:p>
       <w:pPr>
-        <w:pStyle w:val="Titre4"/>
+        <w:pStyle w:val="Titre40"/>
       </w:pPr>
       <w:r>
         <w:t>Mot de passe à utiliser pour se connecter à la base de données.</w:t>
@@ -3805,12 +3901,12 @@
     </w:p>
     <w:p>
       <w:pPr>
-        <w:pStyle w:val="Titre4"/>
-      </w:pPr>
-    </w:p>
-    <w:p>
-      <w:pPr>
-        <w:pStyle w:val="Titre4"/>
+        <w:pStyle w:val="Titre40"/>
+      </w:pPr>
+    </w:p>
+    <w:p>
+      <w:pPr>
+        <w:pStyle w:val="Titre40"/>
         <w:rPr>
           <w:b/>
         </w:rPr>
@@ -3824,7 +3920,7 @@
     </w:p>
     <w:p>
       <w:pPr>
-        <w:pStyle w:val="Titre4"/>
+        <w:pStyle w:val="Titre40"/>
         <w:jc w:val="left"/>
       </w:pPr>
       <w:r>
@@ -3836,12 +3932,12 @@
     </w:p>
     <w:p>
       <w:pPr>
-        <w:pStyle w:val="Titre4"/>
-      </w:pPr>
-    </w:p>
-    <w:p>
-      <w:pPr>
-        <w:pStyle w:val="Titre4"/>
+        <w:pStyle w:val="Titre40"/>
+      </w:pPr>
+    </w:p>
+    <w:p>
+      <w:pPr>
+        <w:pStyle w:val="Titre40"/>
         <w:rPr>
           <w:b/>
         </w:rPr>
@@ -3865,7 +3961,7 @@
     </w:p>
     <w:p>
       <w:pPr>
-        <w:pStyle w:val="Titre4"/>
+        <w:pStyle w:val="Titre40"/>
       </w:pPr>
       <w:r>
         <w:t>Nom de l’utilisateur permettant de se connecter à la base de données.</w:t>
@@ -3873,12 +3969,12 @@
     </w:p>
     <w:p>
       <w:pPr>
-        <w:pStyle w:val="Titre4"/>
-      </w:pPr>
-    </w:p>
-    <w:p>
-      <w:pPr>
-        <w:pStyle w:val="Titre4"/>
+        <w:pStyle w:val="Titre40"/>
+      </w:pPr>
+    </w:p>
+    <w:p>
+      <w:pPr>
+        <w:pStyle w:val="Titre40"/>
         <w:rPr>
           <w:b/>
           <w:lang w:val="en-US"/>
@@ -3917,7 +4013,7 @@
     </w:p>
     <w:p>
       <w:pPr>
-        <w:pStyle w:val="Titre4"/>
+        <w:pStyle w:val="Titre40"/>
       </w:pPr>
       <w:r>
         <w:t>Tail</w:t>
@@ -3977,12 +4073,12 @@
     </w:p>
     <w:p>
       <w:pPr>
-        <w:pStyle w:val="Titre4"/>
-      </w:pPr>
-    </w:p>
-    <w:p>
-      <w:pPr>
-        <w:pStyle w:val="Titre4"/>
+        <w:pStyle w:val="Titre40"/>
+      </w:pPr>
+    </w:p>
+    <w:p>
+      <w:pPr>
+        <w:pStyle w:val="Titre40"/>
         <w:rPr>
           <w:b/>
         </w:rPr>
@@ -4030,7 +4126,7 @@
     </w:p>
     <w:p>
       <w:pPr>
-        <w:pStyle w:val="Titre4"/>
+        <w:pStyle w:val="Titre40"/>
       </w:pPr>
       <w:r>
         <w:t>Taille</w:t>
@@ -4078,12 +4174,12 @@
     </w:p>
     <w:p>
       <w:pPr>
-        <w:pStyle w:val="Titre4"/>
-      </w:pPr>
-    </w:p>
-    <w:p>
-      <w:pPr>
-        <w:pStyle w:val="Titre4"/>
+        <w:pStyle w:val="Titre40"/>
+      </w:pPr>
+    </w:p>
+    <w:p>
+      <w:pPr>
+        <w:pStyle w:val="Titre40"/>
         <w:rPr>
           <w:b/>
         </w:rPr>
@@ -4108,7 +4204,7 @@
     </w:p>
     <w:p>
       <w:pPr>
-        <w:pStyle w:val="Titre4"/>
+        <w:pStyle w:val="Titre40"/>
       </w:pPr>
       <w:r>
         <w:t>Nom qualifié de la classe du dialecte à utiliser pour communiquer avec la base de données</w:t>
@@ -4116,12 +4212,12 @@
     </w:p>
     <w:p>
       <w:pPr>
-        <w:pStyle w:val="Titre4"/>
-      </w:pPr>
-    </w:p>
-    <w:p>
-      <w:pPr>
-        <w:pStyle w:val="Titre4"/>
+        <w:pStyle w:val="Titre40"/>
+      </w:pPr>
+    </w:p>
+    <w:p>
+      <w:pPr>
+        <w:pStyle w:val="Titre40"/>
         <w:rPr>
           <w:b/>
         </w:rPr>
@@ -4143,7 +4239,7 @@
     </w:p>
     <w:p>
       <w:pPr>
-        <w:pStyle w:val="Titre4"/>
+        <w:pStyle w:val="Titre40"/>
       </w:pPr>
       <w:r>
         <w:t>Valeur définissant l’attitude de l’application par rapport à l’architecture de la base de données. Par défaut,</w:t>
@@ -4184,12 +4280,12 @@
     </w:p>
     <w:p>
       <w:pPr>
-        <w:pStyle w:val="Titre4"/>
-      </w:pPr>
-    </w:p>
-    <w:p>
-      <w:pPr>
-        <w:pStyle w:val="Titre4"/>
+        <w:pStyle w:val="Titre40"/>
+      </w:pPr>
+    </w:p>
+    <w:p>
+      <w:pPr>
+        <w:pStyle w:val="Titre40"/>
         <w:rPr>
           <w:b/>
           <w:lang w:val="en-US"/>
@@ -4207,7 +4303,7 @@
     </w:p>
     <w:p>
       <w:pPr>
-        <w:pStyle w:val="Titre4"/>
+        <w:pStyle w:val="Titre40"/>
       </w:pPr>
       <w:r>
         <w:t xml:space="preserve">Valeur booléenne définissant s’il faut utiliser la dernière génération de générateur d’identifiants pour les entrées de la base. Doit être défini à </w:t>
@@ -4226,12 +4322,12 @@
     </w:p>
     <w:p>
       <w:pPr>
-        <w:pStyle w:val="Titre4"/>
-      </w:pPr>
-    </w:p>
-    <w:p>
-      <w:pPr>
-        <w:pStyle w:val="Titre4"/>
+        <w:pStyle w:val="Titre40"/>
+      </w:pPr>
+    </w:p>
+    <w:p>
+      <w:pPr>
+        <w:pStyle w:val="Titre40"/>
         <w:rPr>
           <w:b/>
         </w:rPr>
@@ -4255,7 +4351,7 @@
     </w:p>
     <w:p>
       <w:pPr>
-        <w:pStyle w:val="Titre4"/>
+        <w:pStyle w:val="Titre40"/>
       </w:pPr>
       <w:r>
         <w:t>Valeur booléenne définissant s’il faut afficher le SQL généré par l’application</w:t>
@@ -4281,12 +4377,12 @@
     </w:p>
     <w:p>
       <w:pPr>
-        <w:pStyle w:val="Titre4"/>
-      </w:pPr>
-    </w:p>
-    <w:p>
-      <w:pPr>
-        <w:pStyle w:val="Titre4"/>
+        <w:pStyle w:val="Titre40"/>
+      </w:pPr>
+    </w:p>
+    <w:p>
+      <w:pPr>
+        <w:pStyle w:val="Titre40"/>
         <w:rPr>
           <w:b/>
         </w:rPr>
@@ -4310,7 +4406,7 @@
     </w:p>
     <w:p>
       <w:pPr>
-        <w:pStyle w:val="Titre4"/>
+        <w:pStyle w:val="Titre40"/>
       </w:pPr>
       <w:r>
         <w:t>Valeur booléenne définissant si les modèles de pages de l’application doivent être mis en cache.</w:t>
@@ -4318,12 +4414,12 @@
     </w:p>
     <w:p>
       <w:pPr>
-        <w:pStyle w:val="Titre4"/>
-      </w:pPr>
-    </w:p>
-    <w:p>
-      <w:pPr>
-        <w:pStyle w:val="Titre4"/>
+        <w:pStyle w:val="Titre40"/>
+      </w:pPr>
+    </w:p>
+    <w:p>
+      <w:pPr>
+        <w:pStyle w:val="Titre40"/>
         <w:rPr>
           <w:b/>
         </w:rPr>
@@ -4347,7 +4443,7 @@
     </w:p>
     <w:p>
       <w:pPr>
-        <w:pStyle w:val="Titre4"/>
+        <w:pStyle w:val="Titre40"/>
       </w:pPr>
       <w:r>
         <w:t xml:space="preserve">Valeur booléenne définissant s’il faut activer le moteur de templating. Doit être défini à </w:t>
@@ -4366,12 +4462,12 @@
     </w:p>
     <w:p>
       <w:pPr>
-        <w:pStyle w:val="Titre4"/>
-      </w:pPr>
-    </w:p>
-    <w:p>
-      <w:pPr>
-        <w:pStyle w:val="Titre4"/>
+        <w:pStyle w:val="Titre40"/>
+      </w:pPr>
+    </w:p>
+    <w:p>
+      <w:pPr>
+        <w:pStyle w:val="Titre40"/>
         <w:rPr>
           <w:b/>
         </w:rPr>
@@ -4395,7 +4491,7 @@
     </w:p>
     <w:p>
       <w:pPr>
-        <w:pStyle w:val="Titre4"/>
+        <w:pStyle w:val="Titre40"/>
       </w:pPr>
       <w:r>
         <w:t>Encodage utilisé par les modèles de pages de l’application.</w:t>
@@ -4403,12 +4499,12 @@
     </w:p>
     <w:p>
       <w:pPr>
-        <w:pStyle w:val="Titre4"/>
-      </w:pPr>
-    </w:p>
-    <w:p>
-      <w:pPr>
-        <w:pStyle w:val="Titre4"/>
+        <w:pStyle w:val="Titre40"/>
+      </w:pPr>
+    </w:p>
+    <w:p>
+      <w:pPr>
+        <w:pStyle w:val="Titre40"/>
         <w:rPr>
           <w:b/>
         </w:rPr>
@@ -4432,7 +4528,7 @@
     </w:p>
     <w:p>
       <w:pPr>
-        <w:pStyle w:val="Titre4"/>
+        <w:pStyle w:val="Titre40"/>
       </w:pPr>
       <w:r>
         <w:t xml:space="preserve">Type de modèle utilisé pour les pages de l’application. Doit être défini à </w:t>
@@ -4449,12 +4545,12 @@
     </w:p>
     <w:p>
       <w:pPr>
-        <w:pStyle w:val="Titre4"/>
-      </w:pPr>
-    </w:p>
-    <w:p>
-      <w:pPr>
-        <w:pStyle w:val="Titre4"/>
+        <w:pStyle w:val="Titre40"/>
+      </w:pPr>
+    </w:p>
+    <w:p>
+      <w:pPr>
+        <w:pStyle w:val="Titre40"/>
         <w:rPr>
           <w:b/>
         </w:rPr>
@@ -4478,7 +4574,7 @@
     </w:p>
     <w:p>
       <w:pPr>
-        <w:pStyle w:val="Titre4"/>
+        <w:pStyle w:val="Titre40"/>
       </w:pPr>
       <w:r>
         <w:t>Chemin du répertoire contenant les modèles de page de l’application.</w:t>
@@ -4507,17 +4603,17 @@
     </w:p>
     <w:p>
       <w:pPr>
-        <w:pStyle w:val="Titre4"/>
-      </w:pPr>
-    </w:p>
-    <w:p>
-      <w:pPr>
-        <w:pStyle w:val="Titre4"/>
-      </w:pPr>
-    </w:p>
-    <w:p>
-      <w:pPr>
-        <w:pStyle w:val="Titre4"/>
+        <w:pStyle w:val="Titre40"/>
+      </w:pPr>
+    </w:p>
+    <w:p>
+      <w:pPr>
+        <w:pStyle w:val="Titre40"/>
+      </w:pPr>
+    </w:p>
+    <w:p>
+      <w:pPr>
+        <w:pStyle w:val="Titre40"/>
         <w:rPr>
           <w:b/>
         </w:rPr>
@@ -4541,7 +4637,7 @@
     </w:p>
     <w:p>
       <w:pPr>
-        <w:pStyle w:val="Titre4"/>
+        <w:pStyle w:val="Titre40"/>
       </w:pPr>
       <w:r>
         <w:t>Extension des modèles de page de l’application.</w:t>
@@ -4549,12 +4645,12 @@
     </w:p>
     <w:p>
       <w:pPr>
-        <w:pStyle w:val="Titre4"/>
-      </w:pPr>
-    </w:p>
-    <w:p>
-      <w:pPr>
-        <w:pStyle w:val="Titre4"/>
+        <w:pStyle w:val="Titre40"/>
+      </w:pPr>
+    </w:p>
+    <w:p>
+      <w:pPr>
+        <w:pStyle w:val="Titre40"/>
         <w:rPr>
           <w:b/>
         </w:rPr>
@@ -4578,7 +4674,7 @@
     </w:p>
     <w:p>
       <w:pPr>
-        <w:pStyle w:val="Titre4"/>
+        <w:pStyle w:val="Titre40"/>
       </w:pPr>
       <w:r>
         <w:t xml:space="preserve">Priorité du moteur de templating pour la résolution des modèles de pages de l’application. Doit être défini à </w:t>
@@ -4595,12 +4691,12 @@
     </w:p>
     <w:p>
       <w:pPr>
-        <w:pStyle w:val="Titre4"/>
-      </w:pPr>
-    </w:p>
-    <w:p>
-      <w:pPr>
-        <w:pStyle w:val="Titre4"/>
+        <w:pStyle w:val="Titre40"/>
+      </w:pPr>
+    </w:p>
+    <w:p>
+      <w:pPr>
+        <w:pStyle w:val="Titre40"/>
         <w:rPr>
           <w:b/>
         </w:rPr>
@@ -4624,7 +4720,7 @@
     </w:p>
     <w:p>
       <w:pPr>
-        <w:pStyle w:val="Titre4"/>
+        <w:pStyle w:val="Titre40"/>
       </w:pPr>
       <w:r>
         <w:t>Nombre de lignes à afficher dans les tableaux utilisant la pagination.</w:t>
@@ -4632,7 +4728,7 @@
     </w:p>
     <w:p>
       <w:pPr>
-        <w:pStyle w:val="Titre4"/>
+        <w:pStyle w:val="Titre40"/>
       </w:pPr>
     </w:p>
     <w:p>
@@ -4656,7 +4752,7 @@
     </w:p>
     <w:p>
       <w:pPr>
-        <w:pStyle w:val="Heading2"/>
+        <w:pStyle w:val="Titre2"/>
         <w:rPr>
           <w:lang w:val="fr-CH"/>
         </w:rPr>
@@ -4671,7 +4767,7 @@
     </w:p>
     <w:p>
       <w:pPr>
-        <w:pStyle w:val="Titre4"/>
+        <w:pStyle w:val="Titre40"/>
       </w:pPr>
       <w:r>
         <w:t>Ce fichier permet de définir quelles informations doivent être écrites</w:t>
@@ -4691,12 +4787,12 @@
     </w:p>
     <w:p>
       <w:pPr>
-        <w:pStyle w:val="Titre4"/>
-      </w:pPr>
-    </w:p>
-    <w:p>
-      <w:pPr>
-        <w:pStyle w:val="Titre4"/>
+        <w:pStyle w:val="Titre40"/>
+      </w:pPr>
+    </w:p>
+    <w:p>
+      <w:pPr>
+        <w:pStyle w:val="Titre40"/>
         <w:spacing w:after="120"/>
       </w:pPr>
       <w:r>
@@ -4708,7 +4804,7 @@
     </w:p>
     <w:p>
       <w:pPr>
-        <w:pStyle w:val="Titre4"/>
+        <w:pStyle w:val="Titre40"/>
         <w:numPr>
           <w:ilvl w:val="0"/>
           <w:numId w:val="13"/>
@@ -4732,7 +4828,7 @@
     </w:p>
     <w:p>
       <w:pPr>
-        <w:pStyle w:val="Titre4"/>
+        <w:pStyle w:val="Titre40"/>
         <w:numPr>
           <w:ilvl w:val="0"/>
           <w:numId w:val="13"/>
@@ -4801,12 +4897,12 @@
     </w:p>
     <w:p>
       <w:pPr>
-        <w:pStyle w:val="Titre4"/>
-      </w:pPr>
-    </w:p>
-    <w:p>
-      <w:pPr>
-        <w:pStyle w:val="Titre4"/>
+        <w:pStyle w:val="Titre40"/>
+      </w:pPr>
+    </w:p>
+    <w:p>
+      <w:pPr>
+        <w:pStyle w:val="Titre40"/>
       </w:pPr>
       <w:r>
         <w:t>Pour des informations plus détaillées, on peut se référer à l’</w:t>
@@ -4814,14 +4910,14 @@
       <w:hyperlink r:id="rId13" w:history="1">
         <w:r>
           <w:rPr>
-            <w:rStyle w:val="Hyperlink"/>
+            <w:rStyle w:val="Lienhypertexte"/>
           </w:rPr>
           <w:t xml:space="preserve">aide de </w:t>
         </w:r>
         <w:proofErr w:type="spellStart"/>
         <w:r>
           <w:rPr>
-            <w:rStyle w:val="Hyperlink"/>
+            <w:rStyle w:val="Lienhypertexte"/>
           </w:rPr>
           <w:t>Logback</w:t>
         </w:r>
@@ -4846,7 +4942,7 @@
     </w:p>
     <w:p>
       <w:pPr>
-        <w:pStyle w:val="Heading2"/>
+        <w:pStyle w:val="Titre2"/>
         <w:rPr>
           <w:lang w:val="fr-CH"/>
         </w:rPr>
@@ -4860,7 +4956,7 @@
     </w:p>
     <w:p>
       <w:pPr>
-        <w:pStyle w:val="Titre4"/>
+        <w:pStyle w:val="Titre40"/>
       </w:pPr>
       <w:proofErr w:type="spellStart"/>
       <w:r>
@@ -4873,12 +4969,12 @@
     </w:p>
     <w:p>
       <w:pPr>
-        <w:pStyle w:val="Titre4"/>
-      </w:pPr>
-    </w:p>
-    <w:p>
-      <w:pPr>
-        <w:pStyle w:val="Heading3"/>
+        <w:pStyle w:val="Titre40"/>
+      </w:pPr>
+    </w:p>
+    <w:p>
+      <w:pPr>
+        <w:pStyle w:val="Titre3"/>
       </w:pPr>
       <w:r>
         <w:t>Modifier l’utilisateur Tomcat sous Windows</w:t>
@@ -4886,7 +4982,7 @@
     </w:p>
     <w:p>
       <w:pPr>
-        <w:pStyle w:val="Titre4"/>
+        <w:pStyle w:val="Titre40"/>
         <w:numPr>
           <w:ilvl w:val="0"/>
           <w:numId w:val="15"/>
@@ -4934,7 +5030,7 @@
     </w:p>
     <w:p>
       <w:pPr>
-        <w:pStyle w:val="Titre4"/>
+        <w:pStyle w:val="Titre40"/>
         <w:numPr>
           <w:ilvl w:val="0"/>
           <w:numId w:val="15"/>
@@ -4957,7 +5053,7 @@
     </w:p>
     <w:p>
       <w:pPr>
-        <w:pStyle w:val="Titre4"/>
+        <w:pStyle w:val="Titre40"/>
         <w:numPr>
           <w:ilvl w:val="0"/>
           <w:numId w:val="15"/>
@@ -4991,7 +5087,7 @@
     </w:p>
     <w:p>
       <w:pPr>
-        <w:pStyle w:val="Titre4"/>
+        <w:pStyle w:val="Titre40"/>
         <w:numPr>
           <w:ilvl w:val="0"/>
           <w:numId w:val="15"/>
@@ -5011,7 +5107,7 @@
     </w:p>
     <w:p>
       <w:pPr>
-        <w:pStyle w:val="Titre4"/>
+        <w:pStyle w:val="Titre40"/>
         <w:numPr>
           <w:ilvl w:val="0"/>
           <w:numId w:val="15"/>
@@ -5037,7 +5133,7 @@
     </w:p>
     <w:p>
       <w:pPr>
-        <w:pStyle w:val="Titre4"/>
+        <w:pStyle w:val="Titre40"/>
         <w:numPr>
           <w:ilvl w:val="0"/>
           <w:numId w:val="15"/>
@@ -5057,7 +5153,7 @@
     </w:p>
     <w:p>
       <w:pPr>
-        <w:pStyle w:val="Titre4"/>
+        <w:pStyle w:val="Titre40"/>
         <w:rPr>
           <w:lang w:val="fr-FR"/>
         </w:rPr>
@@ -5065,7 +5161,7 @@
     </w:p>
     <w:p>
       <w:pPr>
-        <w:pStyle w:val="Heading3"/>
+        <w:pStyle w:val="Titre3"/>
       </w:pPr>
       <w:r>
         <w:t>Modifier l’utilisateur Tomcat sous Linux</w:t>
@@ -5073,7 +5169,7 @@
     </w:p>
     <w:p>
       <w:pPr>
-        <w:pStyle w:val="Titre4"/>
+        <w:pStyle w:val="Titre40"/>
         <w:numPr>
           <w:ilvl w:val="0"/>
           <w:numId w:val="16"/>
@@ -5124,7 +5220,7 @@
     </w:p>
     <w:p>
       <w:pPr>
-        <w:pStyle w:val="Titre4"/>
+        <w:pStyle w:val="Titre40"/>
         <w:numPr>
           <w:ilvl w:val="0"/>
           <w:numId w:val="16"/>
@@ -5168,7 +5264,7 @@
     </w:p>
     <w:p>
       <w:pPr>
-        <w:pStyle w:val="Titre4"/>
+        <w:pStyle w:val="Titre40"/>
         <w:numPr>
           <w:ilvl w:val="0"/>
           <w:numId w:val="16"/>
@@ -5185,7 +5281,7 @@
     </w:p>
     <w:p>
       <w:pPr>
-        <w:pStyle w:val="Titre4"/>
+        <w:pStyle w:val="Titre40"/>
         <w:numPr>
           <w:ilvl w:val="0"/>
           <w:numId w:val="16"/>
@@ -5202,7 +5298,7 @@
     </w:p>
     <w:p>
       <w:pPr>
-        <w:pStyle w:val="Titre4"/>
+        <w:pStyle w:val="Titre40"/>
         <w:rPr>
           <w:lang w:val="fr-FR"/>
         </w:rPr>
@@ -5210,7 +5306,7 @@
     </w:p>
     <w:tbl>
       <w:tblPr>
-        <w:tblStyle w:val="TableGrid"/>
+        <w:tblStyle w:val="Grilledutableau"/>
         <w:tblW w:w="9215" w:type="dxa"/>
         <w:tblInd w:w="-426" w:type="dxa"/>
         <w:tblBorders>
@@ -5368,7 +5464,7 @@
     </w:tbl>
     <w:p>
       <w:pPr>
-        <w:pStyle w:val="Titre4"/>
+        <w:pStyle w:val="Titre40"/>
         <w:rPr>
           <w:lang w:val="fr-FR"/>
         </w:rPr>
@@ -5376,7 +5472,7 @@
     </w:p>
     <w:p>
       <w:pPr>
-        <w:pStyle w:val="Heading2"/>
+        <w:pStyle w:val="Titre2"/>
         <w:rPr>
           <w:lang w:val="fr-CH"/>
         </w:rPr>
@@ -5391,7 +5487,7 @@
     </w:p>
     <w:p>
       <w:pPr>
-        <w:pStyle w:val="Heading3"/>
+        <w:pStyle w:val="Titre3"/>
         <w:rPr>
           <w:lang w:val="fr-CH"/>
         </w:rPr>
@@ -5415,7 +5511,7 @@
     </w:p>
     <w:p>
       <w:pPr>
-        <w:pStyle w:val="Titre4"/>
+        <w:pStyle w:val="Titre40"/>
       </w:pPr>
       <w:r>
         <w:t xml:space="preserve">L’exécution des scripts FME Desktop par EXTRACT peut </w:t>
@@ -5476,12 +5572,12 @@
     </w:p>
     <w:p>
       <w:pPr>
-        <w:pStyle w:val="Titre4"/>
-      </w:pPr>
-    </w:p>
-    <w:p>
-      <w:pPr>
-        <w:pStyle w:val="Titre4"/>
+        <w:pStyle w:val="Titre40"/>
+      </w:pPr>
+    </w:p>
+    <w:p>
+      <w:pPr>
+        <w:pStyle w:val="Titre40"/>
       </w:pPr>
       <w:r>
         <w:t>La dé</w:t>
@@ -5535,12 +5631,12 @@
     </w:p>
     <w:p>
       <w:pPr>
-        <w:pStyle w:val="Titre4"/>
-      </w:pPr>
-    </w:p>
-    <w:p>
-      <w:pPr>
-        <w:pStyle w:val="Titre4"/>
+        <w:pStyle w:val="Titre40"/>
+      </w:pPr>
+    </w:p>
+    <w:p>
+      <w:pPr>
+        <w:pStyle w:val="Titre40"/>
       </w:pPr>
       <w:r>
         <w:t xml:space="preserve">Si Tomcat fonctionne en tant que service Windows, </w:t>
@@ -5607,12 +5703,12 @@
     </w:p>
     <w:p>
       <w:pPr>
-        <w:pStyle w:val="Titre4"/>
-      </w:pPr>
-    </w:p>
-    <w:p>
-      <w:pPr>
-        <w:pStyle w:val="Titre4"/>
+        <w:pStyle w:val="Titre40"/>
+      </w:pPr>
+    </w:p>
+    <w:p>
+      <w:pPr>
+        <w:pStyle w:val="Titre40"/>
       </w:pPr>
       <w:r>
         <w:t>Dans tous les cas, il faut ensuite redémarrer Tomcat pour que les changements soient pris en compte.</w:t>
@@ -5620,12 +5716,12 @@
     </w:p>
     <w:p>
       <w:pPr>
-        <w:pStyle w:val="Titre4"/>
-      </w:pPr>
-    </w:p>
-    <w:p>
-      <w:pPr>
-        <w:pStyle w:val="Heading3"/>
+        <w:pStyle w:val="Titre40"/>
+      </w:pPr>
+    </w:p>
+    <w:p>
+      <w:pPr>
+        <w:pStyle w:val="Titre3"/>
         <w:rPr>
           <w:lang w:val="fr-CH"/>
         </w:rPr>
@@ -5639,12 +5735,12 @@
     </w:p>
     <w:p>
       <w:pPr>
-        <w:pStyle w:val="Titre4"/>
-      </w:pPr>
-    </w:p>
-    <w:p>
-      <w:pPr>
-        <w:pStyle w:val="Titre4"/>
+        <w:pStyle w:val="Titre40"/>
+      </w:pPr>
+    </w:p>
+    <w:p>
+      <w:pPr>
+        <w:pStyle w:val="Titre40"/>
       </w:pPr>
       <w:r>
         <w:t xml:space="preserve">Dans les </w:t>
@@ -5694,12 +5790,12 @@
     </w:p>
     <w:p>
       <w:pPr>
-        <w:pStyle w:val="Titre4"/>
-      </w:pPr>
-    </w:p>
-    <w:p>
-      <w:pPr>
-        <w:pStyle w:val="Titre4"/>
+        <w:pStyle w:val="Titre40"/>
+      </w:pPr>
+    </w:p>
+    <w:p>
+      <w:pPr>
+        <w:pStyle w:val="Titre40"/>
       </w:pPr>
       <w:r>
         <w:t>Ex</w:t>
@@ -5710,12 +5806,12 @@
     </w:p>
     <w:p>
       <w:pPr>
-        <w:pStyle w:val="Titre4"/>
-      </w:pPr>
-    </w:p>
-    <w:p>
-      <w:pPr>
-        <w:pStyle w:val="Titre4"/>
+        <w:pStyle w:val="Titre40"/>
+      </w:pPr>
+    </w:p>
+    <w:p>
+      <w:pPr>
+        <w:pStyle w:val="Titre40"/>
         <w:rPr>
           <w:rStyle w:val="Code"/>
         </w:rPr>
@@ -5771,12 +5867,12 @@
     </w:p>
     <w:p>
       <w:pPr>
-        <w:pStyle w:val="Titre4"/>
-      </w:pPr>
-    </w:p>
-    <w:p>
-      <w:pPr>
-        <w:pStyle w:val="Titre4"/>
+        <w:pStyle w:val="Titre40"/>
+      </w:pPr>
+    </w:p>
+    <w:p>
+      <w:pPr>
+        <w:pStyle w:val="Titre40"/>
       </w:pPr>
       <w:r>
         <w:t xml:space="preserve">Ces paramètres se définissent de la même façon que pour la taille du </w:t>
@@ -5816,12 +5912,12 @@
     </w:p>
     <w:p>
       <w:pPr>
-        <w:pStyle w:val="Titre4"/>
-      </w:pPr>
-    </w:p>
-    <w:p>
-      <w:pPr>
-        <w:pStyle w:val="Heading3"/>
+        <w:pStyle w:val="Titre40"/>
+      </w:pPr>
+    </w:p>
+    <w:p>
+      <w:pPr>
+        <w:pStyle w:val="Titre3"/>
         <w:rPr>
           <w:lang w:val="fr-CH"/>
         </w:rPr>
@@ -5836,12 +5932,12 @@
     </w:p>
     <w:p>
       <w:pPr>
-        <w:pStyle w:val="Titre4"/>
-      </w:pPr>
-    </w:p>
-    <w:p>
-      <w:pPr>
-        <w:pStyle w:val="Titre4"/>
+        <w:pStyle w:val="Titre40"/>
+      </w:pPr>
+    </w:p>
+    <w:p>
+      <w:pPr>
+        <w:pStyle w:val="Titre40"/>
       </w:pPr>
       <w:r>
         <w:t xml:space="preserve">Au démarrage, il est possible que les logs contiennent une entrée indiquant qu’un élément n’a pas pu être chargé en raison de la taille du cache </w:t>
@@ -5857,12 +5953,12 @@
     </w:p>
     <w:p>
       <w:pPr>
-        <w:pStyle w:val="Titre4"/>
-      </w:pPr>
-    </w:p>
-    <w:p>
-      <w:pPr>
-        <w:pStyle w:val="HTMLPreformatted"/>
+        <w:pStyle w:val="Titre40"/>
+      </w:pPr>
+    </w:p>
+    <w:p>
+      <w:pPr>
+        <w:pStyle w:val="PrformatHTML"/>
         <w:rPr>
           <w:rStyle w:val="Code"/>
           <w:lang w:val="en-US" w:eastAsia="fr-FR"/>
@@ -5903,7 +5999,7 @@
     </w:p>
     <w:p>
       <w:pPr>
-        <w:pStyle w:val="Titre4"/>
+        <w:pStyle w:val="Titre40"/>
         <w:rPr>
           <w:lang w:val="en-US"/>
         </w:rPr>
@@ -5911,7 +6007,7 @@
     </w:p>
     <w:p>
       <w:pPr>
-        <w:pStyle w:val="Titre4"/>
+        <w:pStyle w:val="Titre40"/>
       </w:pPr>
       <w:r>
         <w:t>Dans ce cas, on p</w:t>
@@ -5956,7 +6052,7 @@
     </w:p>
     <w:p>
       <w:pPr>
-        <w:pStyle w:val="HTMLPreformatted"/>
+        <w:pStyle w:val="PrformatHTML"/>
         <w:rPr>
           <w:rStyle w:val="Code"/>
           <w:color w:val="76923C" w:themeColor="accent3" w:themeShade="BF"/>
@@ -5992,7 +6088,7 @@
     </w:p>
     <w:p>
       <w:pPr>
-        <w:pStyle w:val="HTMLPreformatted"/>
+        <w:pStyle w:val="PrformatHTML"/>
         <w:rPr>
           <w:rStyle w:val="Code"/>
           <w:color w:val="808080" w:themeColor="background1" w:themeShade="80"/>
@@ -6017,7 +6113,7 @@
     </w:p>
     <w:p>
       <w:pPr>
-        <w:pStyle w:val="HTMLPreformatted"/>
+        <w:pStyle w:val="PrformatHTML"/>
         <w:rPr>
           <w:rStyle w:val="Code"/>
           <w:lang w:eastAsia="fr-FR"/>
@@ -6026,7 +6122,7 @@
     </w:p>
     <w:p>
       <w:pPr>
-        <w:pStyle w:val="HTMLPreformatted"/>
+        <w:pStyle w:val="PrformatHTML"/>
         <w:rPr>
           <w:rStyle w:val="Code"/>
           <w:lang w:eastAsia="fr-FR"/>
@@ -6096,7 +6192,7 @@
     </w:p>
     <w:p>
       <w:pPr>
-        <w:pStyle w:val="HTMLPreformatted"/>
+        <w:pStyle w:val="PrformatHTML"/>
         <w:rPr>
           <w:rStyle w:val="Code"/>
           <w:lang w:eastAsia="fr-FR"/>
@@ -6170,7 +6266,7 @@
     </w:p>
     <w:p>
       <w:pPr>
-        <w:pStyle w:val="HTMLPreformatted"/>
+        <w:pStyle w:val="PrformatHTML"/>
         <w:rPr>
           <w:rStyle w:val="Code"/>
           <w:lang w:eastAsia="fr-FR"/>
@@ -6179,7 +6275,7 @@
     </w:p>
     <w:p>
       <w:pPr>
-        <w:pStyle w:val="HTMLPreformatted"/>
+        <w:pStyle w:val="PrformatHTML"/>
         <w:rPr>
           <w:rStyle w:val="Code"/>
           <w:color w:val="808080" w:themeColor="background1" w:themeShade="80"/>
@@ -6204,7 +6300,7 @@
     </w:p>
     <w:p>
       <w:pPr>
-        <w:pStyle w:val="HTMLPreformatted"/>
+        <w:pStyle w:val="PrformatHTML"/>
         <w:rPr>
           <w:rStyle w:val="Code"/>
           <w:color w:val="009900"/>
@@ -6289,9 +6385,9 @@
     </w:p>
     <w:p>
       <w:pPr>
-        <w:pStyle w:val="Heading1"/>
-      </w:pPr>
-      <w:bookmarkStart w:id="9" w:name="_Toc161067379"/>
+        <w:pStyle w:val="Titre1"/>
+      </w:pPr>
+      <w:bookmarkStart w:id="9" w:name="_Toc174355466"/>
       <w:r>
         <w:lastRenderedPageBreak/>
         <w:t>Ajout d’une nouvelle langue</w:t>
@@ -6302,7 +6398,7 @@
     </w:p>
     <w:p>
       <w:pPr>
-        <w:pStyle w:val="Titre4"/>
+        <w:pStyle w:val="Titre40"/>
         <w:shd w:val="clear" w:color="auto" w:fill="E6E6E6"/>
         <w:ind w:firstLine="397"/>
         <w:rPr>
@@ -6315,12 +6411,12 @@
     </w:p>
     <w:p>
       <w:pPr>
-        <w:pStyle w:val="Titre4"/>
-      </w:pPr>
-    </w:p>
-    <w:p>
-      <w:pPr>
-        <w:pStyle w:val="Titre4"/>
+        <w:pStyle w:val="Titre40"/>
+      </w:pPr>
+    </w:p>
+    <w:p>
+      <w:pPr>
+        <w:pStyle w:val="Titre40"/>
       </w:pPr>
       <w:r>
         <w:t>Il est possible de définir une nouvelle langue pour l’affichage de l’application EXTRACT</w:t>
@@ -6331,12 +6427,12 @@
     </w:p>
     <w:p>
       <w:pPr>
-        <w:pStyle w:val="Titre4"/>
-      </w:pPr>
-    </w:p>
-    <w:p>
-      <w:pPr>
-        <w:pStyle w:val="Titre4"/>
+        <w:pStyle w:val="Titre40"/>
+      </w:pPr>
+    </w:p>
+    <w:p>
+      <w:pPr>
+        <w:pStyle w:val="Titre40"/>
         <w:numPr>
           <w:ilvl w:val="0"/>
           <w:numId w:val="11"/>
@@ -6392,7 +6488,7 @@
     </w:p>
     <w:p>
       <w:pPr>
-        <w:pStyle w:val="Titre4"/>
+        <w:pStyle w:val="Titre40"/>
         <w:numPr>
           <w:ilvl w:val="0"/>
           <w:numId w:val="11"/>
@@ -6428,7 +6524,7 @@
     </w:p>
     <w:p>
       <w:pPr>
-        <w:pStyle w:val="Titre4"/>
+        <w:pStyle w:val="Titre40"/>
         <w:numPr>
           <w:ilvl w:val="0"/>
           <w:numId w:val="11"/>
@@ -6496,7 +6592,7 @@
     </w:p>
     <w:p>
       <w:pPr>
-        <w:pStyle w:val="Titre4"/>
+        <w:pStyle w:val="Titre40"/>
         <w:numPr>
           <w:ilvl w:val="0"/>
           <w:numId w:val="12"/>
@@ -6510,7 +6606,7 @@
     </w:p>
     <w:p>
       <w:pPr>
-        <w:pStyle w:val="Titre4"/>
+        <w:pStyle w:val="Titre40"/>
         <w:numPr>
           <w:ilvl w:val="0"/>
           <w:numId w:val="12"/>
@@ -6524,12 +6620,12 @@
     </w:p>
     <w:p>
       <w:pPr>
-        <w:pStyle w:val="Titre4"/>
-      </w:pPr>
-    </w:p>
-    <w:p>
-      <w:pPr>
-        <w:pStyle w:val="Titre4"/>
+        <w:pStyle w:val="Titre40"/>
+      </w:pPr>
+    </w:p>
+    <w:p>
+      <w:pPr>
+        <w:pStyle w:val="Titre40"/>
       </w:pPr>
       <w:r>
         <w:t xml:space="preserve">Enfin, pour que l’application utilise la nouvelle langue, il faut modifier la valeur de la propriété </w:t>
@@ -6641,9 +6737,9 @@
     </w:p>
     <w:p>
       <w:pPr>
-        <w:pStyle w:val="Heading1"/>
-      </w:pPr>
-      <w:bookmarkStart w:id="10" w:name="_Toc161067380"/>
+        <w:pStyle w:val="Titre1"/>
+      </w:pPr>
+      <w:bookmarkStart w:id="10" w:name="_Toc174355467"/>
       <w:r>
         <w:lastRenderedPageBreak/>
         <w:t>P</w:t>
@@ -6659,7 +6755,7 @@
     </w:p>
     <w:p>
       <w:pPr>
-        <w:pStyle w:val="Titre4"/>
+        <w:pStyle w:val="Titre40"/>
         <w:shd w:val="clear" w:color="auto" w:fill="E6E6E6"/>
         <w:ind w:firstLine="397"/>
         <w:rPr>
@@ -6700,7 +6796,7 @@
     </w:p>
     <w:p>
       <w:pPr>
-        <w:pStyle w:val="Heading2"/>
+        <w:pStyle w:val="Titre2"/>
         <w:rPr>
           <w:lang w:val="fr-CH"/>
         </w:rPr>
@@ -6720,7 +6816,7 @@
     </w:p>
     <w:p>
       <w:pPr>
-        <w:pStyle w:val="Titre4"/>
+        <w:pStyle w:val="Titre40"/>
       </w:pPr>
       <w:r>
         <w:t xml:space="preserve">Si un nouveau type de serveur ou de tâche est disponible, il suffit de placer son JAR dans le répertoire </w:t>
@@ -6762,12 +6858,12 @@
     </w:p>
     <w:p>
       <w:pPr>
-        <w:pStyle w:val="Titre4"/>
-      </w:pPr>
-    </w:p>
-    <w:p>
-      <w:pPr>
-        <w:pStyle w:val="Titre4"/>
+        <w:pStyle w:val="Titre40"/>
+      </w:pPr>
+    </w:p>
+    <w:p>
+      <w:pPr>
+        <w:pStyle w:val="Titre40"/>
       </w:pPr>
       <w:r>
         <w:t>Il faut ensuite redémarrer l’application Tomcat EXTRACT pour que la modification des plugins soit prise en compte.</w:t>
@@ -6788,7 +6884,7 @@
     </w:p>
     <w:p>
       <w:pPr>
-        <w:pStyle w:val="Heading2"/>
+        <w:pStyle w:val="Titre2"/>
         <w:rPr>
           <w:lang w:val="fr-CH"/>
         </w:rPr>
@@ -6802,7 +6898,7 @@
     </w:p>
     <w:tbl>
       <w:tblPr>
-        <w:tblStyle w:val="TableGrid"/>
+        <w:tblStyle w:val="Grilledutableau"/>
         <w:tblW w:w="9215" w:type="dxa"/>
         <w:tblInd w:w="-426" w:type="dxa"/>
         <w:tblBorders>
@@ -6979,7 +7075,7 @@
     </w:tbl>
     <w:p>
       <w:pPr>
-        <w:pStyle w:val="Titre4"/>
+        <w:pStyle w:val="Titre40"/>
         <w:rPr>
           <w:lang w:val="fr-FR"/>
         </w:rPr>
@@ -7239,7 +7335,7 @@
     </w:p>
     <w:p>
       <w:pPr>
-        <w:pStyle w:val="Heading2"/>
+        <w:pStyle w:val="Titre2"/>
         <w:rPr>
           <w:lang w:val="fr-CH"/>
         </w:rPr>
@@ -7254,7 +7350,7 @@
     </w:p>
     <w:tbl>
       <w:tblPr>
-        <w:tblStyle w:val="TableGrid"/>
+        <w:tblStyle w:val="Grilledutableau"/>
         <w:tblW w:w="9215" w:type="dxa"/>
         <w:tblInd w:w="-426" w:type="dxa"/>
         <w:tblBorders>
@@ -7445,7 +7541,7 @@
     </w:tbl>
     <w:p>
       <w:pPr>
-        <w:pStyle w:val="Titre4"/>
+        <w:pStyle w:val="Titre40"/>
         <w:rPr>
           <w:lang w:val="fr-FR"/>
         </w:rPr>
@@ -7604,7 +7700,7 @@
         <w:proofErr w:type="spellStart"/>
         <w:r>
           <w:rPr>
-            <w:rStyle w:val="Hyperlink"/>
+            <w:rStyle w:val="Lienhypertexte"/>
           </w:rPr>
           <w:t>FontAwesome</w:t>
         </w:r>
@@ -8018,9 +8114,9 @@
     </w:p>
     <w:p>
       <w:pPr>
-        <w:pStyle w:val="Heading1"/>
-      </w:pPr>
-      <w:bookmarkStart w:id="14" w:name="_Toc161067381"/>
+        <w:pStyle w:val="Titre1"/>
+      </w:pPr>
+      <w:bookmarkStart w:id="14" w:name="_Toc174355468"/>
       <w:r>
         <w:t>Personnalisation de la carte</w:t>
       </w:r>
@@ -8028,7 +8124,7 @@
     </w:p>
     <w:p>
       <w:pPr>
-        <w:pStyle w:val="Titre4"/>
+        <w:pStyle w:val="Titre40"/>
         <w:shd w:val="clear" w:color="auto" w:fill="E6E6E6"/>
         <w:ind w:firstLine="397"/>
         <w:rPr>
@@ -8041,12 +8137,12 @@
     </w:p>
     <w:p>
       <w:pPr>
-        <w:pStyle w:val="Titre4"/>
-      </w:pPr>
-    </w:p>
-    <w:p>
-      <w:pPr>
-        <w:pStyle w:val="Titre4"/>
+        <w:pStyle w:val="Titre40"/>
+      </w:pPr>
+    </w:p>
+    <w:p>
+      <w:pPr>
+        <w:pStyle w:val="Titre40"/>
       </w:pPr>
       <w:r>
         <w:t xml:space="preserve">Si vous souhaitez personnaliser les couches de la carte affichant l’emprise de la commande dans les détails d’une requête, cela peut être fait en définissant une configuration dans un fichier nommé map.custom.js placé dans le répertoire </w:t>
@@ -8099,12 +8195,12 @@
     </w:p>
     <w:p>
       <w:pPr>
-        <w:pStyle w:val="Titre4"/>
-      </w:pPr>
-    </w:p>
-    <w:p>
-      <w:pPr>
-        <w:pStyle w:val="Titre4"/>
+        <w:pStyle w:val="Titre40"/>
+      </w:pPr>
+    </w:p>
+    <w:p>
+      <w:pPr>
+        <w:pStyle w:val="Titre40"/>
       </w:pPr>
       <w:r>
         <w:t xml:space="preserve">Ce répertoire contient un fichier </w:t>
@@ -8125,12 +8221,12 @@
     </w:p>
     <w:p>
       <w:pPr>
-        <w:pStyle w:val="Titre4"/>
-      </w:pPr>
-    </w:p>
-    <w:p>
-      <w:pPr>
-        <w:pStyle w:val="Titre4"/>
+        <w:pStyle w:val="Titre40"/>
+      </w:pPr>
+    </w:p>
+    <w:p>
+      <w:pPr>
+        <w:pStyle w:val="Titre40"/>
         <w:spacing w:after="120"/>
       </w:pPr>
       <w:r>
@@ -8289,9 +8385,9 @@
     </w:p>
     <w:p>
       <w:pPr>
-        <w:pStyle w:val="Heading1"/>
-      </w:pPr>
-      <w:bookmarkStart w:id="15" w:name="_Toc161067382"/>
+        <w:pStyle w:val="Titre1"/>
+      </w:pPr>
+      <w:bookmarkStart w:id="15" w:name="_Toc174355469"/>
       <w:r>
         <w:t xml:space="preserve">Personnalisation des </w:t>
       </w:r>
@@ -8299,11 +8395,12 @@
       <w:r>
         <w:t>e-mails</w:t>
       </w:r>
+      <w:bookmarkEnd w:id="15"/>
       <w:proofErr w:type="gramEnd"/>
     </w:p>
     <w:p>
       <w:pPr>
-        <w:pStyle w:val="Titre4"/>
+        <w:pStyle w:val="Titre40"/>
         <w:shd w:val="clear" w:color="auto" w:fill="E6E6E6"/>
         <w:ind w:firstLine="397"/>
         <w:rPr>
@@ -8316,12 +8413,12 @@
     </w:p>
     <w:p>
       <w:pPr>
-        <w:pStyle w:val="Titre4"/>
-      </w:pPr>
-    </w:p>
-    <w:p>
-      <w:pPr>
-        <w:pStyle w:val="Titre4"/>
+        <w:pStyle w:val="Titre40"/>
+      </w:pPr>
+    </w:p>
+    <w:p>
+      <w:pPr>
+        <w:pStyle w:val="Titre40"/>
       </w:pPr>
       <w:r>
         <w:t xml:space="preserve">La possibilité de personnaliser les </w:t>
@@ -8337,12 +8434,12 @@
     </w:p>
     <w:p>
       <w:pPr>
-        <w:pStyle w:val="Titre4"/>
-      </w:pPr>
-    </w:p>
-    <w:p>
-      <w:pPr>
-        <w:pStyle w:val="Titre4"/>
+        <w:pStyle w:val="Titre40"/>
+      </w:pPr>
+    </w:p>
+    <w:p>
+      <w:pPr>
+        <w:pStyle w:val="Titre40"/>
       </w:pPr>
       <w:r>
         <w:t xml:space="preserve">Les </w:t>
@@ -8366,7 +8463,7 @@
       <w:hyperlink r:id="rId16" w:history="1">
         <w:r>
           <w:rPr>
-            <w:rStyle w:val="Hyperlink"/>
+            <w:rStyle w:val="Lienhypertexte"/>
             <w:szCs w:val="24"/>
             <w:lang w:val="fr-FR"/>
           </w:rPr>
@@ -8402,7 +8499,7 @@
     </w:p>
     <w:p>
       <w:pPr>
-        <w:pStyle w:val="Titre4"/>
+        <w:pStyle w:val="Titre40"/>
       </w:pPr>
     </w:p>
     <w:tbl>
@@ -8425,7 +8522,7 @@
           </w:tcPr>
           <w:p>
             <w:pPr>
-              <w:pStyle w:val="Titre4"/>
+              <w:pStyle w:val="Titre40"/>
             </w:pPr>
             <w:r>
               <w:t>Chemin</w:t>
@@ -8438,7 +8535,7 @@
           </w:tcPr>
           <w:p>
             <w:pPr>
-              <w:pStyle w:val="Titre4"/>
+              <w:pStyle w:val="Titre40"/>
             </w:pPr>
             <w:r>
               <w:t>Utilisation</w:t>
@@ -8453,7 +8550,7 @@
           </w:tcPr>
           <w:p>
             <w:pPr>
-              <w:pStyle w:val="Titre4"/>
+              <w:pStyle w:val="Titre40"/>
             </w:pPr>
             <w:proofErr w:type="spellStart"/>
             <w:proofErr w:type="gramStart"/>
@@ -8473,7 +8570,7 @@
           </w:tcPr>
           <w:p>
             <w:pPr>
-              <w:pStyle w:val="Titre4"/>
+              <w:pStyle w:val="Titre40"/>
             </w:pPr>
             <w:r>
               <w:t>Présentation générale. Utilisé par tous les messages</w:t>
@@ -8488,7 +8585,7 @@
           </w:tcPr>
           <w:p>
             <w:pPr>
-              <w:pStyle w:val="Titre4"/>
+              <w:pStyle w:val="Titre40"/>
             </w:pPr>
             <w:r>
               <w:t>exportFailed.html</w:t>
@@ -8501,7 +8598,7 @@
           </w:tcPr>
           <w:p>
             <w:pPr>
-              <w:pStyle w:val="Titre4"/>
+              <w:pStyle w:val="Titre40"/>
             </w:pPr>
             <w:r>
               <w:t>L’export d’une demande a échoué</w:t>
@@ -8516,7 +8613,7 @@
           </w:tcPr>
           <w:p>
             <w:pPr>
-              <w:pStyle w:val="Titre4"/>
+              <w:pStyle w:val="Titre40"/>
             </w:pPr>
             <w:r>
               <w:t>importFailed.html</w:t>
@@ -8529,7 +8626,7 @@
           </w:tcPr>
           <w:p>
             <w:pPr>
-              <w:pStyle w:val="Titre4"/>
+              <w:pStyle w:val="Titre40"/>
             </w:pPr>
             <w:r>
               <w:t>L’import d’une commande a échoué</w:t>
@@ -8544,7 +8641,7 @@
           </w:tcPr>
           <w:p>
             <w:pPr>
-              <w:pStyle w:val="Titre4"/>
+              <w:pStyle w:val="Titre40"/>
             </w:pPr>
             <w:r>
               <w:t>invalidProductImported.html</w:t>
@@ -8557,7 +8654,7 @@
           </w:tcPr>
           <w:p>
             <w:pPr>
-              <w:pStyle w:val="Titre4"/>
+              <w:pStyle w:val="Titre40"/>
             </w:pPr>
             <w:r>
               <w:t>Une commande importée contient un produit qui ne pourra pas être traité</w:t>
@@ -8572,7 +8669,7 @@
           </w:tcPr>
           <w:p>
             <w:pPr>
-              <w:pStyle w:val="Titre4"/>
+              <w:pStyle w:val="Titre40"/>
             </w:pPr>
             <w:r>
               <w:t>passwordReset.html</w:t>
@@ -8585,7 +8682,7 @@
           </w:tcPr>
           <w:p>
             <w:pPr>
-              <w:pStyle w:val="Titre4"/>
+              <w:pStyle w:val="Titre40"/>
             </w:pPr>
             <w:r>
               <w:t>Envoi du code de réinitialisation de mot de passe</w:t>
@@ -8600,7 +8697,7 @@
           </w:tcPr>
           <w:p>
             <w:pPr>
-              <w:pStyle w:val="Titre4"/>
+              <w:pStyle w:val="Titre40"/>
             </w:pPr>
             <w:r>
               <w:t>taskFailed.html</w:t>
@@ -8613,7 +8710,7 @@
           </w:tcPr>
           <w:p>
             <w:pPr>
-              <w:pStyle w:val="Titre4"/>
+              <w:pStyle w:val="Titre40"/>
             </w:pPr>
             <w:r>
               <w:t>Le traitement d’une commande a été interrompu par une erreur</w:t>
@@ -8628,7 +8725,7 @@
           </w:tcPr>
           <w:p>
             <w:pPr>
-              <w:pStyle w:val="Titre4"/>
+              <w:pStyle w:val="Titre40"/>
             </w:pPr>
             <w:r>
               <w:t>taskStandby.html</w:t>
@@ -8641,7 +8738,7 @@
           </w:tcPr>
           <w:p>
             <w:pPr>
-              <w:pStyle w:val="Titre4"/>
+              <w:pStyle w:val="Titre40"/>
             </w:pPr>
             <w:r>
               <w:t>Le traitement d’une commande attend une validation par un opérateur</w:t>
@@ -8656,7 +8753,7 @@
           </w:tcPr>
           <w:p>
             <w:pPr>
-              <w:pStyle w:val="Titre4"/>
+              <w:pStyle w:val="Titre40"/>
             </w:pPr>
             <w:r>
               <w:t>taskStandbyNotification.html</w:t>
@@ -8669,7 +8766,7 @@
           </w:tcPr>
           <w:p>
             <w:pPr>
-              <w:pStyle w:val="Titre4"/>
+              <w:pStyle w:val="Titre40"/>
             </w:pPr>
             <w:r>
               <w:t>Rappel qu’une commande est toujours en attente de validation</w:t>
@@ -8684,7 +8781,7 @@
           </w:tcPr>
           <w:p>
             <w:pPr>
-              <w:pStyle w:val="Titre4"/>
+              <w:pStyle w:val="Titre40"/>
             </w:pPr>
             <w:r>
               <w:t>unmatchedRequest.html</w:t>
@@ -8697,7 +8794,7 @@
           </w:tcPr>
           <w:p>
             <w:pPr>
-              <w:pStyle w:val="Titre4"/>
+              <w:pStyle w:val="Titre40"/>
             </w:pPr>
             <w:r>
               <w:t>Une commande importée ne correspond à aucune règle définie pour le connecteur</w:t>
@@ -8712,7 +8809,7 @@
           </w:tcPr>
           <w:p>
             <w:pPr>
-              <w:pStyle w:val="Titre4"/>
+              <w:pStyle w:val="Titre40"/>
             </w:pPr>
           </w:p>
         </w:tc>
@@ -8722,7 +8819,7 @@
           </w:tcPr>
           <w:p>
             <w:pPr>
-              <w:pStyle w:val="Titre4"/>
+              <w:pStyle w:val="Titre40"/>
             </w:pPr>
           </w:p>
         </w:tc>
@@ -8730,7 +8827,7 @@
     </w:tbl>
     <w:p>
       <w:pPr>
-        <w:pStyle w:val="Titre4"/>
+        <w:pStyle w:val="Titre40"/>
       </w:pPr>
     </w:p>
     <w:p>
@@ -8747,7 +8844,7 @@
     </w:p>
     <w:p>
       <w:pPr>
-        <w:pStyle w:val="Titre4"/>
+        <w:pStyle w:val="Titre40"/>
       </w:pPr>
       <w:r>
         <w:lastRenderedPageBreak/>
@@ -8764,12 +8861,12 @@
     </w:p>
     <w:p>
       <w:pPr>
-        <w:pStyle w:val="Titre4"/>
-      </w:pPr>
-    </w:p>
-    <w:p>
-      <w:pPr>
-        <w:pStyle w:val="Titre4"/>
+        <w:pStyle w:val="Titre40"/>
+      </w:pPr>
+    </w:p>
+    <w:p>
+      <w:pPr>
+        <w:pStyle w:val="Titre40"/>
       </w:pPr>
       <w:r>
         <w:t xml:space="preserve">Afin de faciliter une éventuelle future internationalisation de l’application, toutes les chaînes affichées dans EXTRACT, y compris dans les </w:t>
@@ -8832,12 +8929,12 @@
     </w:p>
     <w:p>
       <w:pPr>
-        <w:pStyle w:val="Titre4"/>
-      </w:pPr>
-    </w:p>
-    <w:p>
-      <w:pPr>
-        <w:pStyle w:val="Titre4"/>
+        <w:pStyle w:val="Titre40"/>
+      </w:pPr>
+    </w:p>
+    <w:p>
+      <w:pPr>
+        <w:pStyle w:val="Titre40"/>
         <w:rPr>
           <w:rStyle w:val="Code"/>
         </w:rPr>
@@ -8861,12 +8958,12 @@
     </w:p>
     <w:p>
       <w:pPr>
-        <w:pStyle w:val="Titre4"/>
-      </w:pPr>
-    </w:p>
-    <w:p>
-      <w:pPr>
-        <w:pStyle w:val="Titre4"/>
+        <w:pStyle w:val="Titre40"/>
+      </w:pPr>
+    </w:p>
+    <w:p>
+      <w:pPr>
+        <w:pStyle w:val="Titre40"/>
       </w:pPr>
       <w:r>
         <w:t xml:space="preserve">Les caractères étendus doivent être remplacés par la chaîne </w:t>
@@ -8921,12 +9018,12 @@
     </w:p>
     <w:p>
       <w:pPr>
-        <w:pStyle w:val="Titre4"/>
-      </w:pPr>
-    </w:p>
-    <w:p>
-      <w:pPr>
-        <w:pStyle w:val="Titre4"/>
+        <w:pStyle w:val="Titre40"/>
+      </w:pPr>
+    </w:p>
+    <w:p>
+      <w:pPr>
+        <w:pStyle w:val="Titre40"/>
       </w:pPr>
       <w:r>
         <w:t>Les éventuels paramètres sont spécifiés par leur index (à partir de 0) entre accolades (</w:t>
@@ -8943,12 +9040,12 @@
     </w:p>
     <w:p>
       <w:pPr>
-        <w:pStyle w:val="Titre4"/>
-      </w:pPr>
-    </w:p>
-    <w:p>
-      <w:pPr>
-        <w:pStyle w:val="Titre4"/>
+        <w:pStyle w:val="Titre40"/>
+      </w:pPr>
+    </w:p>
+    <w:p>
+      <w:pPr>
+        <w:pStyle w:val="Titre40"/>
       </w:pPr>
       <w:r>
         <w:rPr>
@@ -8969,12 +9066,12 @@
     </w:p>
     <w:p>
       <w:pPr>
-        <w:pStyle w:val="Titre4"/>
-      </w:pPr>
-    </w:p>
-    <w:p>
-      <w:pPr>
-        <w:pStyle w:val="Titre4"/>
+        <w:pStyle w:val="Titre40"/>
+      </w:pPr>
+    </w:p>
+    <w:p>
+      <w:pPr>
+        <w:pStyle w:val="Titre40"/>
       </w:pPr>
       <w:r>
         <w:t xml:space="preserve">Dans le modèle d’email, les chaînes sont spécifiées au moyen de l’attribut </w:t>
@@ -8998,12 +9095,12 @@
     </w:p>
     <w:p>
       <w:pPr>
-        <w:pStyle w:val="Titre4"/>
-      </w:pPr>
-    </w:p>
-    <w:p>
-      <w:pPr>
-        <w:pStyle w:val="Titre4"/>
+        <w:pStyle w:val="Titre40"/>
+      </w:pPr>
+    </w:p>
+    <w:p>
+      <w:pPr>
+        <w:pStyle w:val="Titre40"/>
         <w:rPr>
           <w:rStyle w:val="Code"/>
           <w:lang w:val="en-US"/>
@@ -9046,7 +9143,7 @@
     </w:p>
     <w:p>
       <w:pPr>
-        <w:pStyle w:val="Titre4"/>
+        <w:pStyle w:val="Titre40"/>
         <w:rPr>
           <w:lang w:val="en-US"/>
         </w:rPr>
@@ -9054,7 +9151,7 @@
     </w:p>
     <w:p>
       <w:pPr>
-        <w:pStyle w:val="Titre4"/>
+        <w:pStyle w:val="Titre40"/>
       </w:pPr>
       <w:r>
         <w:t>Si des paramètres sont attendus, il faudra plutôt spécifier :</w:t>
@@ -9062,12 +9159,12 @@
     </w:p>
     <w:p>
       <w:pPr>
-        <w:pStyle w:val="Titre4"/>
-      </w:pPr>
-    </w:p>
-    <w:p>
-      <w:pPr>
-        <w:pStyle w:val="Titre4"/>
+        <w:pStyle w:val="Titre40"/>
+      </w:pPr>
+    </w:p>
+    <w:p>
+      <w:pPr>
+        <w:pStyle w:val="Titre40"/>
         <w:rPr>
           <w:rFonts w:ascii="Courier New" w:hAnsi="Courier New" w:cs="Courier New"/>
           <w:sz w:val="18"/>
@@ -9165,7 +9262,7 @@
     </w:p>
     <w:p>
       <w:pPr>
-        <w:pStyle w:val="Titre4"/>
+        <w:pStyle w:val="Titre40"/>
         <w:rPr>
           <w:lang w:val="en-US"/>
         </w:rPr>
@@ -9173,7 +9270,7 @@
     </w:p>
     <w:p>
       <w:pPr>
-        <w:pStyle w:val="Titre4"/>
+        <w:pStyle w:val="Titre40"/>
       </w:pPr>
       <w:r>
         <w:t>Les chaînes de textes l</w:t>
@@ -9200,31 +9297,32 @@
     </w:p>
     <w:p>
       <w:pPr>
-        <w:pStyle w:val="Titre4"/>
-      </w:pPr>
-    </w:p>
-    <w:p>
-      <w:pPr>
-        <w:pStyle w:val="Titre4"/>
-      </w:pPr>
-    </w:p>
-    <w:p>
-      <w:pPr>
-        <w:pStyle w:val="Titre4"/>
-      </w:pPr>
-    </w:p>
-    <w:p>
-      <w:pPr>
-        <w:pStyle w:val="Heading1"/>
-      </w:pPr>
+        <w:pStyle w:val="Titre40"/>
+      </w:pPr>
+    </w:p>
+    <w:p>
+      <w:pPr>
+        <w:pStyle w:val="Titre40"/>
+      </w:pPr>
+    </w:p>
+    <w:p>
+      <w:pPr>
+        <w:pStyle w:val="Titre40"/>
+      </w:pPr>
+    </w:p>
+    <w:p>
+      <w:pPr>
+        <w:pStyle w:val="Titre1"/>
+      </w:pPr>
+      <w:bookmarkStart w:id="16" w:name="_Toc174355470"/>
       <w:r>
         <w:t>Limitations du champ contenant les règles</w:t>
       </w:r>
-      <w:bookmarkEnd w:id="15"/>
-    </w:p>
-    <w:p>
-      <w:pPr>
-        <w:pStyle w:val="Titre4"/>
+      <w:bookmarkEnd w:id="16"/>
+    </w:p>
+    <w:p>
+      <w:pPr>
+        <w:pStyle w:val="Titre40"/>
         <w:shd w:val="clear" w:color="auto" w:fill="E6E6E6"/>
         <w:ind w:firstLine="397"/>
         <w:rPr>
@@ -9237,12 +9335,12 @@
     </w:p>
     <w:p>
       <w:pPr>
-        <w:pStyle w:val="Titre4"/>
-      </w:pPr>
-    </w:p>
-    <w:p>
-      <w:pPr>
-        <w:pStyle w:val="Titre4"/>
+        <w:pStyle w:val="Titre40"/>
+      </w:pPr>
+    </w:p>
+    <w:p>
+      <w:pPr>
+        <w:pStyle w:val="Titre40"/>
       </w:pPr>
       <w:r>
         <w:t>La création des champs de type texte étant problématique lorsqu’on la traite uniquement avec JPA (afin que l’application ne soit pas liée à un système de base de données en particulier), il a été décidé de créer en VARCHAR le champ qui contient les règles associant les demandes à un traitement. Malheureusement, cela implique une limitation du nombre de caractères de chaque règle à 65'000.</w:t>
@@ -9250,12 +9348,12 @@
     </w:p>
     <w:p>
       <w:pPr>
-        <w:pStyle w:val="Titre4"/>
-      </w:pPr>
-    </w:p>
-    <w:p>
-      <w:pPr>
-        <w:pStyle w:val="Titre4"/>
+        <w:pStyle w:val="Titre40"/>
+      </w:pPr>
+    </w:p>
+    <w:p>
+      <w:pPr>
+        <w:pStyle w:val="Titre40"/>
       </w:pPr>
       <w:r>
         <w:t xml:space="preserve">Avec </w:t>
@@ -9293,12 +9391,12 @@
     </w:p>
     <w:p>
       <w:pPr>
-        <w:pStyle w:val="Titre4"/>
-      </w:pPr>
-    </w:p>
-    <w:p>
-      <w:pPr>
-        <w:pStyle w:val="Titre4"/>
+        <w:pStyle w:val="Titre40"/>
+      </w:pPr>
+    </w:p>
+    <w:p>
+      <w:pPr>
+        <w:pStyle w:val="Titre40"/>
         <w:rPr>
           <w:rStyle w:val="Code"/>
           <w:lang w:val="en-US"/>
@@ -9314,7 +9412,7 @@
     </w:p>
     <w:p>
       <w:pPr>
-        <w:pStyle w:val="Titre4"/>
+        <w:pStyle w:val="Titre40"/>
         <w:rPr>
           <w:lang w:val="en-US"/>
         </w:rPr>
@@ -9322,7 +9420,7 @@
     </w:p>
     <w:p>
       <w:pPr>
-        <w:pStyle w:val="Titre4"/>
+        <w:pStyle w:val="Titre40"/>
       </w:pPr>
       <w:r>
         <w:t>Le contenu du champ pour les enregistrements existants est conservé.</w:t>
@@ -9330,12 +9428,12 @@
     </w:p>
     <w:p>
       <w:pPr>
-        <w:pStyle w:val="Titre4"/>
-      </w:pPr>
-    </w:p>
-    <w:p>
-      <w:pPr>
-        <w:pStyle w:val="Titre4"/>
+        <w:pStyle w:val="Titre40"/>
+      </w:pPr>
+    </w:p>
+    <w:p>
+      <w:pPr>
+        <w:pStyle w:val="Titre40"/>
       </w:pPr>
       <w:r>
         <w:t>Il n’est pas garanti qu’une modification similaire fonctionne avec un autre SGBD.</w:t>
@@ -9365,7 +9463,7 @@
   <w:endnote w:type="separator" w:id="-1">
     <w:p>
       <w:pPr>
-        <w:pStyle w:val="Titre4"/>
+        <w:pStyle w:val="Titre40"/>
       </w:pPr>
       <w:r>
         <w:separator/>
@@ -9375,7 +9473,7 @@
   <w:endnote w:type="continuationSeparator" w:id="0">
     <w:p>
       <w:pPr>
-        <w:pStyle w:val="Titre4"/>
+        <w:pStyle w:val="Titre40"/>
       </w:pPr>
       <w:r>
         <w:continuationSeparator/>
@@ -9389,7 +9487,7 @@
 <w:ftr xmlns:wpc="http://schemas.microsoft.com/office/word/2010/wordprocessingCanvas" xmlns:cx="http://schemas.microsoft.com/office/drawing/2014/chartex" xmlns:cx1="http://schemas.microsoft.com/office/drawing/2015/9/8/chartex" xmlns:cx2="http://schemas.microsoft.com/office/drawing/2015/10/21/chartex" xmlns:cx3="http://schemas.microsoft.com/office/drawing/2016/5/9/chartex" xmlns:cx4="http://schemas.microsoft.com/office/drawing/2016/5/10/chartex" xmlns:cx5="http://schemas.microsoft.com/office/drawing/2016/5/11/chartex" xmlns:cx6="http://schemas.microsoft.com/office/drawing/2016/5/12/chartex" xmlns:cx7="http://schemas.microsoft.com/office/drawing/2016/5/13/chartex" xmlns:cx8="http://schemas.microsoft.com/office/drawing/2016/5/14/chartex" xmlns:mc="http://schemas.openxmlformats.org/markup-compatibility/2006" xmlns:aink="http://schemas.microsoft.com/office/drawing/2016/ink" xmlns:am3d="http://schemas.microsoft.com/office/drawing/2017/model3d" xmlns:o="urn:schemas-microsoft-com:office:office" xmlns:oel="http://schemas.microsoft.com/office/2019/extlst" xmlns:r="http://schemas.openxmlformats.org/officeDocument/2006/relationships" xmlns:m="http://schemas.openxmlformats.org/officeDocument/2006/math" xmlns:v="urn:schemas-microsoft-com:vml" xmlns:wp14="http://schemas.microsoft.com/office/word/2010/wordprocessingDrawing" xmlns:wp="http://schemas.openxmlformats.org/drawingml/2006/wordprocessingDrawing" xmlns:w10="urn:schemas-microsoft-com:office:word" xmlns:w="http://schemas.openxmlformats.org/wordprocessingml/2006/main" xmlns:w14="http://schemas.microsoft.com/office/word/2010/wordml" xmlns:w15="http://schemas.microsoft.com/office/word/2012/wordml" xmlns:w16cex="http://schemas.microsoft.com/office/word/2018/wordml/cex" xmlns:w16cid="http://schemas.microsoft.com/office/word/2016/wordml/cid" xmlns:w16="http://schemas.microsoft.com/office/word/2018/wordml" xmlns:w16du="http://schemas.microsoft.com/office/word/2023/wordml/word16du" xmlns:w16sdtdh="http://schemas.microsoft.com/office/word/2020/wordml/sdtdatahash" xmlns:w16se="http://schemas.microsoft.com/office/word/2015/wordml/symex" xmlns:wpg="http://schemas.microsoft.com/office/word/2010/wordprocessingGroup" xmlns:wpi="http://schemas.microsoft.com/office/word/2010/wordprocessingInk" xmlns:wne="http://schemas.microsoft.com/office/word/2006/wordml" xmlns:wps="http://schemas.microsoft.com/office/word/2010/wordprocessingShape" mc:Ignorable="w14 w15 w16se w16cid w16 w16cex w16sdtdh w16du wp14">
   <w:p>
     <w:pPr>
-      <w:pStyle w:val="Footer"/>
+      <w:pStyle w:val="Pieddepage"/>
       <w:tabs>
         <w:tab w:val="clear" w:pos="4536"/>
       </w:tabs>
@@ -9402,7 +9500,7 @@
     </w:pPr>
     <w:r>
       <w:rPr>
-        <w:rStyle w:val="PageNumber"/>
+        <w:rStyle w:val="Numrodepage"/>
         <w:sz w:val="20"/>
         <w:szCs w:val="20"/>
       </w:rPr>
@@ -9410,7 +9508,7 @@
     </w:r>
     <w:r>
       <w:rPr>
-        <w:rStyle w:val="PageNumber"/>
+        <w:rStyle w:val="Numrodepage"/>
         <w:sz w:val="20"/>
         <w:szCs w:val="20"/>
       </w:rPr>
@@ -9418,7 +9516,7 @@
     </w:r>
     <w:r>
       <w:rPr>
-        <w:rStyle w:val="PageNumber"/>
+        <w:rStyle w:val="Numrodepage"/>
         <w:sz w:val="20"/>
         <w:szCs w:val="20"/>
       </w:rPr>
@@ -9426,7 +9524,7 @@
     </w:r>
     <w:r>
       <w:rPr>
-        <w:rStyle w:val="PageNumber"/>
+        <w:rStyle w:val="Numrodepage"/>
         <w:noProof/>
         <w:sz w:val="20"/>
         <w:szCs w:val="20"/>
@@ -9435,7 +9533,7 @@
     </w:r>
     <w:r>
       <w:rPr>
-        <w:rStyle w:val="PageNumber"/>
+        <w:rStyle w:val="Numrodepage"/>
         <w:sz w:val="20"/>
         <w:szCs w:val="20"/>
       </w:rPr>
@@ -9443,7 +9541,7 @@
     </w:r>
     <w:r>
       <w:rPr>
-        <w:rStyle w:val="PageNumber"/>
+        <w:rStyle w:val="Numrodepage"/>
         <w:sz w:val="20"/>
         <w:szCs w:val="20"/>
       </w:rPr>
@@ -9451,7 +9549,7 @@
     </w:r>
     <w:r>
       <w:rPr>
-        <w:rStyle w:val="PageNumber"/>
+        <w:rStyle w:val="Numrodepage"/>
         <w:sz w:val="20"/>
         <w:szCs w:val="20"/>
       </w:rPr>
@@ -9459,7 +9557,7 @@
     </w:r>
     <w:r>
       <w:rPr>
-        <w:rStyle w:val="PageNumber"/>
+        <w:rStyle w:val="Numrodepage"/>
         <w:sz w:val="20"/>
         <w:szCs w:val="20"/>
       </w:rPr>
@@ -9467,7 +9565,7 @@
     </w:r>
     <w:r>
       <w:rPr>
-        <w:rStyle w:val="PageNumber"/>
+        <w:rStyle w:val="Numrodepage"/>
         <w:sz w:val="20"/>
         <w:szCs w:val="20"/>
       </w:rPr>
@@ -9475,7 +9573,7 @@
     </w:r>
     <w:r>
       <w:rPr>
-        <w:rStyle w:val="PageNumber"/>
+        <w:rStyle w:val="Numrodepage"/>
         <w:noProof/>
         <w:sz w:val="20"/>
         <w:szCs w:val="20"/>
@@ -9484,7 +9582,7 @@
     </w:r>
     <w:r>
       <w:rPr>
-        <w:rStyle w:val="PageNumber"/>
+        <w:rStyle w:val="Numrodepage"/>
         <w:sz w:val="20"/>
         <w:szCs w:val="20"/>
       </w:rPr>
@@ -9499,7 +9597,7 @@
   <w:footnote w:type="separator" w:id="-1">
     <w:p>
       <w:pPr>
-        <w:pStyle w:val="Titre4"/>
+        <w:pStyle w:val="Titre40"/>
       </w:pPr>
       <w:r>
         <w:separator/>
@@ -9509,7 +9607,7 @@
   <w:footnote w:type="continuationSeparator" w:id="0">
     <w:p>
       <w:pPr>
-        <w:pStyle w:val="Titre4"/>
+        <w:pStyle w:val="Titre40"/>
       </w:pPr>
       <w:r>
         <w:continuationSeparator/>
@@ -9523,7 +9621,7 @@
 <w:hdr xmlns:wpc="http://schemas.microsoft.com/office/word/2010/wordprocessingCanvas" xmlns:cx="http://schemas.microsoft.com/office/drawing/2014/chartex" xmlns:cx1="http://schemas.microsoft.com/office/drawing/2015/9/8/chartex" xmlns:cx2="http://schemas.microsoft.com/office/drawing/2015/10/21/chartex" xmlns:cx3="http://schemas.microsoft.com/office/drawing/2016/5/9/chartex" xmlns:cx4="http://schemas.microsoft.com/office/drawing/2016/5/10/chartex" xmlns:cx5="http://schemas.microsoft.com/office/drawing/2016/5/11/chartex" xmlns:cx6="http://schemas.microsoft.com/office/drawing/2016/5/12/chartex" xmlns:cx7="http://schemas.microsoft.com/office/drawing/2016/5/13/chartex" xmlns:cx8="http://schemas.microsoft.com/office/drawing/2016/5/14/chartex" xmlns:mc="http://schemas.openxmlformats.org/markup-compatibility/2006" xmlns:aink="http://schemas.microsoft.com/office/drawing/2016/ink" xmlns:am3d="http://schemas.microsoft.com/office/drawing/2017/model3d" xmlns:o="urn:schemas-microsoft-com:office:office" xmlns:oel="http://schemas.microsoft.com/office/2019/extlst" xmlns:r="http://schemas.openxmlformats.org/officeDocument/2006/relationships" xmlns:m="http://schemas.openxmlformats.org/officeDocument/2006/math" xmlns:v="urn:schemas-microsoft-com:vml" xmlns:wp14="http://schemas.microsoft.com/office/word/2010/wordprocessingDrawing" xmlns:wp="http://schemas.openxmlformats.org/drawingml/2006/wordprocessingDrawing" xmlns:w10="urn:schemas-microsoft-com:office:word" xmlns:w="http://schemas.openxmlformats.org/wordprocessingml/2006/main" xmlns:w14="http://schemas.microsoft.com/office/word/2010/wordml" xmlns:w15="http://schemas.microsoft.com/office/word/2012/wordml" xmlns:w16cex="http://schemas.microsoft.com/office/word/2018/wordml/cex" xmlns:w16cid="http://schemas.microsoft.com/office/word/2016/wordml/cid" xmlns:w16="http://schemas.microsoft.com/office/word/2018/wordml" xmlns:w16du="http://schemas.microsoft.com/office/word/2023/wordml/word16du" xmlns:w16sdtdh="http://schemas.microsoft.com/office/word/2020/wordml/sdtdatahash" xmlns:w16se="http://schemas.microsoft.com/office/word/2015/wordml/symex" xmlns:wpg="http://schemas.microsoft.com/office/word/2010/wordprocessingGroup" xmlns:wpi="http://schemas.microsoft.com/office/word/2010/wordprocessingInk" xmlns:wne="http://schemas.microsoft.com/office/word/2006/wordml" xmlns:wps="http://schemas.microsoft.com/office/word/2010/wordprocessingShape" mc:Ignorable="w14 w15 w16se w16cid w16 w16cex w16sdtdh w16du wp14">
   <w:p>
     <w:pPr>
-      <w:pStyle w:val="Header"/>
+      <w:pStyle w:val="En-tte"/>
     </w:pPr>
     <w:r>
       <w:rPr>
@@ -9679,7 +9777,7 @@
 <w:hdr xmlns:wpc="http://schemas.microsoft.com/office/word/2010/wordprocessingCanvas" xmlns:cx="http://schemas.microsoft.com/office/drawing/2014/chartex" xmlns:cx1="http://schemas.microsoft.com/office/drawing/2015/9/8/chartex" xmlns:cx2="http://schemas.microsoft.com/office/drawing/2015/10/21/chartex" xmlns:cx3="http://schemas.microsoft.com/office/drawing/2016/5/9/chartex" xmlns:cx4="http://schemas.microsoft.com/office/drawing/2016/5/10/chartex" xmlns:cx5="http://schemas.microsoft.com/office/drawing/2016/5/11/chartex" xmlns:cx6="http://schemas.microsoft.com/office/drawing/2016/5/12/chartex" xmlns:cx7="http://schemas.microsoft.com/office/drawing/2016/5/13/chartex" xmlns:cx8="http://schemas.microsoft.com/office/drawing/2016/5/14/chartex" xmlns:mc="http://schemas.openxmlformats.org/markup-compatibility/2006" xmlns:aink="http://schemas.microsoft.com/office/drawing/2016/ink" xmlns:am3d="http://schemas.microsoft.com/office/drawing/2017/model3d" xmlns:o="urn:schemas-microsoft-com:office:office" xmlns:oel="http://schemas.microsoft.com/office/2019/extlst" xmlns:r="http://schemas.openxmlformats.org/officeDocument/2006/relationships" xmlns:m="http://schemas.openxmlformats.org/officeDocument/2006/math" xmlns:v="urn:schemas-microsoft-com:vml" xmlns:wp14="http://schemas.microsoft.com/office/word/2010/wordprocessingDrawing" xmlns:wp="http://schemas.openxmlformats.org/drawingml/2006/wordprocessingDrawing" xmlns:w10="urn:schemas-microsoft-com:office:word" xmlns:w="http://schemas.openxmlformats.org/wordprocessingml/2006/main" xmlns:w14="http://schemas.microsoft.com/office/word/2010/wordml" xmlns:w15="http://schemas.microsoft.com/office/word/2012/wordml" xmlns:w16cex="http://schemas.microsoft.com/office/word/2018/wordml/cex" xmlns:w16cid="http://schemas.microsoft.com/office/word/2016/wordml/cid" xmlns:w16="http://schemas.microsoft.com/office/word/2018/wordml" xmlns:w16du="http://schemas.microsoft.com/office/word/2023/wordml/word16du" xmlns:w16sdtdh="http://schemas.microsoft.com/office/word/2020/wordml/sdtdatahash" xmlns:w16se="http://schemas.microsoft.com/office/word/2015/wordml/symex" xmlns:wpg="http://schemas.microsoft.com/office/word/2010/wordprocessingGroup" xmlns:wpi="http://schemas.microsoft.com/office/word/2010/wordprocessingInk" xmlns:wne="http://schemas.microsoft.com/office/word/2006/wordml" xmlns:wps="http://schemas.microsoft.com/office/word/2010/wordprocessingShape" mc:Ignorable="w14 w15 w16se w16cid w16 w16cex w16sdtdh w16du wp14">
   <w:p>
     <w:pPr>
-      <w:pStyle w:val="Header"/>
+      <w:pStyle w:val="En-tte"/>
     </w:pPr>
     <w:r>
       <w:rPr>
@@ -9754,7 +9852,7 @@
 <w:hdr xmlns:wpc="http://schemas.microsoft.com/office/word/2010/wordprocessingCanvas" xmlns:cx="http://schemas.microsoft.com/office/drawing/2014/chartex" xmlns:cx1="http://schemas.microsoft.com/office/drawing/2015/9/8/chartex" xmlns:cx2="http://schemas.microsoft.com/office/drawing/2015/10/21/chartex" xmlns:cx3="http://schemas.microsoft.com/office/drawing/2016/5/9/chartex" xmlns:cx4="http://schemas.microsoft.com/office/drawing/2016/5/10/chartex" xmlns:cx5="http://schemas.microsoft.com/office/drawing/2016/5/11/chartex" xmlns:cx6="http://schemas.microsoft.com/office/drawing/2016/5/12/chartex" xmlns:cx7="http://schemas.microsoft.com/office/drawing/2016/5/13/chartex" xmlns:cx8="http://schemas.microsoft.com/office/drawing/2016/5/14/chartex" xmlns:mc="http://schemas.openxmlformats.org/markup-compatibility/2006" xmlns:aink="http://schemas.microsoft.com/office/drawing/2016/ink" xmlns:am3d="http://schemas.microsoft.com/office/drawing/2017/model3d" xmlns:o="urn:schemas-microsoft-com:office:office" xmlns:oel="http://schemas.microsoft.com/office/2019/extlst" xmlns:r="http://schemas.openxmlformats.org/officeDocument/2006/relationships" xmlns:m="http://schemas.openxmlformats.org/officeDocument/2006/math" xmlns:v="urn:schemas-microsoft-com:vml" xmlns:wp14="http://schemas.microsoft.com/office/word/2010/wordprocessingDrawing" xmlns:wp="http://schemas.openxmlformats.org/drawingml/2006/wordprocessingDrawing" xmlns:w10="urn:schemas-microsoft-com:office:word" xmlns:w="http://schemas.openxmlformats.org/wordprocessingml/2006/main" xmlns:w14="http://schemas.microsoft.com/office/word/2010/wordml" xmlns:w15="http://schemas.microsoft.com/office/word/2012/wordml" xmlns:w16cex="http://schemas.microsoft.com/office/word/2018/wordml/cex" xmlns:w16cid="http://schemas.microsoft.com/office/word/2016/wordml/cid" xmlns:w16="http://schemas.microsoft.com/office/word/2018/wordml" xmlns:w16du="http://schemas.microsoft.com/office/word/2023/wordml/word16du" xmlns:w16sdtdh="http://schemas.microsoft.com/office/word/2020/wordml/sdtdatahash" xmlns:w16se="http://schemas.microsoft.com/office/word/2015/wordml/symex" xmlns:wpg="http://schemas.microsoft.com/office/word/2010/wordprocessingGroup" xmlns:wpi="http://schemas.microsoft.com/office/word/2010/wordprocessingInk" xmlns:wne="http://schemas.microsoft.com/office/word/2006/wordml" xmlns:wps="http://schemas.microsoft.com/office/word/2010/wordprocessingShape" mc:Ignorable="w14 w15 w16se w16cid w16 w16cex w16sdtdh w16du wp14">
   <w:p>
     <w:pPr>
-      <w:pStyle w:val="Header"/>
+      <w:pStyle w:val="En-tte"/>
       <w:ind w:right="-2"/>
       <w:jc w:val="right"/>
       <w:rPr>
@@ -10673,7 +10771,7 @@
     <w:lvl w:ilvl="0">
       <w:start w:val="1"/>
       <w:numFmt w:val="decimal"/>
-      <w:pStyle w:val="Heading1"/>
+      <w:pStyle w:val="Titre1"/>
       <w:lvlText w:val="%1"/>
       <w:lvlJc w:val="left"/>
       <w:pPr>
@@ -10689,7 +10787,7 @@
     <w:lvl w:ilvl="1">
       <w:start w:val="1"/>
       <w:numFmt w:val="decimal"/>
-      <w:pStyle w:val="Heading2"/>
+      <w:pStyle w:val="Titre2"/>
       <w:lvlText w:val="%1.%2"/>
       <w:lvlJc w:val="left"/>
       <w:pPr>
@@ -10705,7 +10803,7 @@
     <w:lvl w:ilvl="2">
       <w:start w:val="1"/>
       <w:numFmt w:val="decimal"/>
-      <w:pStyle w:val="Heading3"/>
+      <w:pStyle w:val="Titre3"/>
       <w:lvlText w:val="%1.%2.%3"/>
       <w:lvlJc w:val="left"/>
       <w:pPr>
@@ -10721,7 +10819,7 @@
     <w:lvl w:ilvl="3">
       <w:start w:val="1"/>
       <w:numFmt w:val="decimal"/>
-      <w:pStyle w:val="Heading4"/>
+      <w:pStyle w:val="Titre4"/>
       <w:lvlText w:val="%1.%2.%3.%4"/>
       <w:lvlJc w:val="left"/>
       <w:pPr>
@@ -10737,7 +10835,7 @@
     <w:lvl w:ilvl="4">
       <w:start w:val="1"/>
       <w:numFmt w:val="decimal"/>
-      <w:pStyle w:val="Heading5"/>
+      <w:pStyle w:val="Titre5"/>
       <w:lvlText w:val="%1.%2.%3.%4.%5"/>
       <w:lvlJc w:val="left"/>
       <w:pPr>
@@ -10753,7 +10851,7 @@
     <w:lvl w:ilvl="5">
       <w:start w:val="1"/>
       <w:numFmt w:val="decimal"/>
-      <w:pStyle w:val="Heading6"/>
+      <w:pStyle w:val="Titre6"/>
       <w:lvlText w:val="%1.%2.%3.%4.%5.%6"/>
       <w:lvlJc w:val="left"/>
       <w:pPr>
@@ -10769,7 +10867,7 @@
     <w:lvl w:ilvl="6">
       <w:start w:val="1"/>
       <w:numFmt w:val="decimal"/>
-      <w:pStyle w:val="Heading7"/>
+      <w:pStyle w:val="Titre7"/>
       <w:lvlText w:val="%1.%2.%3.%4.%5.%6.%7"/>
       <w:lvlJc w:val="left"/>
       <w:pPr>
@@ -10785,7 +10883,7 @@
     <w:lvl w:ilvl="7">
       <w:start w:val="1"/>
       <w:numFmt w:val="decimal"/>
-      <w:pStyle w:val="Heading8"/>
+      <w:pStyle w:val="Titre8"/>
       <w:lvlText w:val="%1.%2.%3.%4.%5.%6.%7.%8"/>
       <w:lvlJc w:val="left"/>
       <w:pPr>
@@ -10801,7 +10899,7 @@
     <w:lvl w:ilvl="8">
       <w:start w:val="1"/>
       <w:numFmt w:val="decimal"/>
-      <w:pStyle w:val="Heading9"/>
+      <w:pStyle w:val="Titre9"/>
       <w:lvlText w:val="%1.%2.%3.%4.%5.%6.%7.%8.%9"/>
       <w:lvlJc w:val="left"/>
       <w:pPr>
@@ -11233,7 +11331,7 @@
     <w:tmpl w:val="BC4AFEBA"/>
     <w:lvl w:ilvl="0">
       <w:numFmt w:val="bullet"/>
-      <w:pStyle w:val="ListBullet3"/>
+      <w:pStyle w:val="Listepuces3"/>
       <w:lvlText w:val="-"/>
       <w:lvlJc w:val="left"/>
       <w:pPr>
@@ -11950,12 +12048,12 @@
       <w:lang w:val="fr-FR" w:eastAsia="fr-FR"/>
     </w:rPr>
   </w:style>
-  <w:style w:type="paragraph" w:styleId="Heading1">
+  <w:style w:type="paragraph" w:styleId="Titre1">
     <w:name w:val="heading 1"/>
     <w:aliases w:val="Titre1"/>
     <w:basedOn w:val="Normal"/>
-    <w:next w:val="Titre4"/>
-    <w:link w:val="Heading1Char"/>
+    <w:next w:val="Titre40"/>
+    <w:link w:val="Titre1Car"/>
     <w:autoRedefine/>
     <w:qFormat/>
     <w:rsid w:val="00944377"/>
@@ -11980,12 +12078,12 @@
       <w:lang w:val="fr-CH"/>
     </w:rPr>
   </w:style>
-  <w:style w:type="paragraph" w:styleId="Heading2">
+  <w:style w:type="paragraph" w:styleId="Titre2">
     <w:name w:val="heading 2"/>
     <w:aliases w:val="Titre2"/>
     <w:basedOn w:val="Normal"/>
-    <w:next w:val="Titre4"/>
-    <w:link w:val="Heading2Char"/>
+    <w:next w:val="Titre40"/>
+    <w:link w:val="Titre2Car"/>
     <w:autoRedefine/>
     <w:qFormat/>
     <w:rsid w:val="00944377"/>
@@ -12006,11 +12104,11 @@
       <w:szCs w:val="28"/>
     </w:rPr>
   </w:style>
-  <w:style w:type="paragraph" w:styleId="Heading3">
+  <w:style w:type="paragraph" w:styleId="Titre3">
     <w:name w:val="heading 3"/>
     <w:aliases w:val="Titre3"/>
     <w:basedOn w:val="Normal"/>
-    <w:next w:val="Titre4"/>
+    <w:next w:val="Titre40"/>
     <w:autoRedefine/>
     <w:qFormat/>
     <w:rsid w:val="00944377"/>
@@ -12031,11 +12129,11 @@
       <w:bCs/>
     </w:rPr>
   </w:style>
-  <w:style w:type="paragraph" w:styleId="Heading4">
+  <w:style w:type="paragraph" w:styleId="Titre4">
     <w:name w:val="heading 4"/>
     <w:aliases w:val="tttt,(Shift Ctrl 4),Titre 41,t4.T4,H4,l4,I4,Headline4,Heading 41,(Shift Ctrl 4)1,Heading 42,(Shift Ctrl 4)2,Heading 43,(Shift Ctrl 4)3,Heading 44,(Shift Ctrl 4)4,Heading 45,(Shift Ctrl 4)5,Heading 46,(Shift Ctrl 4)6,Heading 47,t4,T4,h4"/>
-    <w:basedOn w:val="Heading3"/>
-    <w:next w:val="Titre4"/>
+    <w:basedOn w:val="Titre3"/>
+    <w:next w:val="Titre40"/>
     <w:qFormat/>
     <w:rsid w:val="000A3695"/>
     <w:pPr>
@@ -12052,7 +12150,7 @@
       <w:lang w:val="fr-CH"/>
     </w:rPr>
   </w:style>
-  <w:style w:type="paragraph" w:styleId="Heading5">
+  <w:style w:type="paragraph" w:styleId="Titre5">
     <w:name w:val="heading 5"/>
     <w:aliases w:val="Roman list,H5,h5,Second Subheading,Heading 51,(Shift Ctrl 5),Lev 5,5 sub-bullet,sb,4,Titre 1.1111,Aston T5,DO NOT USE_h5,Chapitre 1.1.1.1.,H5-Heading 5,l5,heading5,Heading5,H5-Heading 5&#10;,heading 5,Underavsnitt,ITT t5,PA Pico Section,L5"/>
     <w:basedOn w:val="Normal"/>
@@ -12074,7 +12172,7 @@
       <w:lang w:val="fr-CH"/>
     </w:rPr>
   </w:style>
-  <w:style w:type="paragraph" w:styleId="Heading6">
+  <w:style w:type="paragraph" w:styleId="Titre6">
     <w:name w:val="heading 6"/>
     <w:aliases w:val="Bullet list,H6,Ref Heading 3,rh3,Ref Heading 31,rh31,H61,h6,Third Subheading,Annexe 1,Annexe 11,Annexe 12,Annexe 13,Annexe 14,Annexe 15,Annexe 16,Annexe 17,Lev 6,sub-dash,sd,5,Aston T6,(Shift Ctrl 6),DO NOT USE_h6,6,Requirement,l6"/>
     <w:basedOn w:val="Normal"/>
@@ -12096,7 +12194,7 @@
       <w:lang w:val="fr-CH"/>
     </w:rPr>
   </w:style>
-  <w:style w:type="paragraph" w:styleId="Heading7">
+  <w:style w:type="paragraph" w:styleId="Titre7">
     <w:name w:val="heading 7"/>
     <w:aliases w:val="zzzzz"/>
     <w:basedOn w:val="Normal"/>
@@ -12119,7 +12217,7 @@
       <w:lang w:val="fr-CH"/>
     </w:rPr>
   </w:style>
-  <w:style w:type="paragraph" w:styleId="Heading8">
+  <w:style w:type="paragraph" w:styleId="Titre8">
     <w:name w:val="heading 8"/>
     <w:aliases w:val="zzzzzz"/>
     <w:basedOn w:val="Normal"/>
@@ -12143,7 +12241,7 @@
       <w:lang w:val="fr-CH"/>
     </w:rPr>
   </w:style>
-  <w:style w:type="paragraph" w:styleId="Heading9">
+  <w:style w:type="paragraph" w:styleId="Titre9">
     <w:name w:val="heading 9"/>
     <w:aliases w:val="Titre 10,Annexe 4,Annexe 41,Annexe 42,Annexe 43,Annexe 44,Annexe 45,Annexe 46,Annexe 47,Lev 9,progress,Annexe4,titre l1c1,titre l1c11,titre l1c12,titre l1c13,titre l1c14"/>
     <w:basedOn w:val="Normal"/>
@@ -12168,13 +12266,13 @@
       <w:lang w:val="fr-CH"/>
     </w:rPr>
   </w:style>
-  <w:style w:type="character" w:default="1" w:styleId="DefaultParagraphFont">
+  <w:style w:type="character" w:default="1" w:styleId="Policepardfaut">
     <w:name w:val="Default Paragraph Font"/>
     <w:uiPriority w:val="1"/>
     <w:semiHidden/>
     <w:unhideWhenUsed/>
   </w:style>
-  <w:style w:type="table" w:default="1" w:styleId="TableNormal">
+  <w:style w:type="table" w:default="1" w:styleId="TableauNormal">
     <w:name w:val="Normal Table"/>
     <w:uiPriority w:val="99"/>
     <w:semiHidden/>
@@ -12189,13 +12287,13 @@
       </w:tblCellMar>
     </w:tblPr>
   </w:style>
-  <w:style w:type="numbering" w:default="1" w:styleId="NoList">
+  <w:style w:type="numbering" w:default="1" w:styleId="Aucuneliste">
     <w:name w:val="No List"/>
     <w:uiPriority w:val="99"/>
     <w:semiHidden/>
     <w:unhideWhenUsed/>
   </w:style>
-  <w:style w:type="paragraph" w:customStyle="1" w:styleId="Titre4">
+  <w:style w:type="paragraph" w:customStyle="1" w:styleId="Titre40">
     <w:name w:val="Titre4"/>
     <w:basedOn w:val="Normal"/>
     <w:link w:val="Titre4Char"/>
@@ -12206,7 +12304,7 @@
   </w:style>
   <w:style w:type="character" w:customStyle="1" w:styleId="Titre4Char">
     <w:name w:val="Titre4 Char"/>
-    <w:link w:val="Titre4"/>
+    <w:link w:val="Titre40"/>
     <w:rsid w:val="00B70C2D"/>
     <w:rPr>
       <w:rFonts w:ascii="Arial Narrow" w:hAnsi="Arial Narrow"/>
@@ -12214,7 +12312,7 @@
       <w:lang w:val="fr-CH" w:eastAsia="fr-FR" w:bidi="ar-SA"/>
     </w:rPr>
   </w:style>
-  <w:style w:type="paragraph" w:styleId="DocumentMap">
+  <w:style w:type="paragraph" w:styleId="Explorateurdedocuments">
     <w:name w:val="Document Map"/>
     <w:basedOn w:val="Normal"/>
     <w:semiHidden/>
@@ -12292,7 +12390,7 @@
       <w:szCs w:val="20"/>
     </w:rPr>
   </w:style>
-  <w:style w:type="paragraph" w:styleId="Title">
+  <w:style w:type="paragraph" w:styleId="Titre">
     <w:name w:val="Title"/>
     <w:basedOn w:val="Normal"/>
     <w:pPr>
@@ -12319,11 +12417,11 @@
       <w:szCs w:val="20"/>
     </w:rPr>
   </w:style>
-  <w:style w:type="paragraph" w:styleId="Header">
+  <w:style w:type="paragraph" w:styleId="En-tte">
     <w:name w:val="header"/>
     <w:aliases w:val="R&amp;S - En-tête"/>
     <w:basedOn w:val="Normal"/>
-    <w:link w:val="HeaderChar"/>
+    <w:link w:val="En-tteCar"/>
     <w:pPr>
       <w:tabs>
         <w:tab w:val="center" w:pos="4536"/>
@@ -12331,7 +12429,7 @@
       </w:tabs>
     </w:pPr>
   </w:style>
-  <w:style w:type="paragraph" w:styleId="Footer">
+  <w:style w:type="paragraph" w:styleId="Pieddepage">
     <w:name w:val="footer"/>
     <w:basedOn w:val="Normal"/>
     <w:pPr>
@@ -12341,13 +12439,13 @@
       </w:tabs>
     </w:pPr>
   </w:style>
-  <w:style w:type="character" w:styleId="PageNumber">
+  <w:style w:type="character" w:styleId="Numrodepage">
     <w:name w:val="page number"/>
-    <w:basedOn w:val="DefaultParagraphFont"/>
+    <w:basedOn w:val="Policepardfaut"/>
   </w:style>
   <w:style w:type="paragraph" w:customStyle="1" w:styleId="ListeNiveau1">
     <w:name w:val="ListeNiveau1"/>
-    <w:basedOn w:val="Titre4"/>
+    <w:basedOn w:val="Titre40"/>
     <w:rsid w:val="002E577E"/>
     <w:pPr>
       <w:numPr>
@@ -12355,7 +12453,7 @@
       </w:numPr>
     </w:pPr>
   </w:style>
-  <w:style w:type="paragraph" w:styleId="PlainText">
+  <w:style w:type="paragraph" w:styleId="Textebrut">
     <w:name w:val="Plain Text"/>
     <w:basedOn w:val="Normal"/>
     <w:rsid w:val="00411E7F"/>
@@ -12370,7 +12468,7 @@
     <w:basedOn w:val="Normal"/>
     <w:rsid w:val="002A60F8"/>
   </w:style>
-  <w:style w:type="paragraph" w:styleId="TOC1">
+  <w:style w:type="paragraph" w:styleId="TM1">
     <w:name w:val="toc 1"/>
     <w:basedOn w:val="Normal"/>
     <w:next w:val="Normal"/>
@@ -12394,7 +12492,7 @@
       <w:szCs w:val="28"/>
     </w:rPr>
   </w:style>
-  <w:style w:type="character" w:styleId="Hyperlink">
+  <w:style w:type="character" w:styleId="Lienhypertexte">
     <w:name w:val="Hyperlink"/>
     <w:uiPriority w:val="99"/>
     <w:rsid w:val="005513EF"/>
@@ -12403,9 +12501,9 @@
       <w:u w:val="single"/>
     </w:rPr>
   </w:style>
-  <w:style w:type="paragraph" w:styleId="TOC2">
+  <w:style w:type="paragraph" w:styleId="TM2">
     <w:name w:val="toc 2"/>
-    <w:basedOn w:val="TOC1"/>
+    <w:basedOn w:val="TM1"/>
     <w:next w:val="Normal"/>
     <w:autoRedefine/>
     <w:uiPriority w:val="39"/>
@@ -12421,7 +12519,7 @@
       <w:szCs w:val="22"/>
     </w:rPr>
   </w:style>
-  <w:style w:type="paragraph" w:styleId="TOC3">
+  <w:style w:type="paragraph" w:styleId="TM3">
     <w:name w:val="toc 3"/>
     <w:basedOn w:val="Normal"/>
     <w:next w:val="Normal"/>
@@ -12432,7 +12530,7 @@
       <w:ind w:left="480"/>
     </w:pPr>
   </w:style>
-  <w:style w:type="paragraph" w:styleId="BodyText">
+  <w:style w:type="paragraph" w:styleId="Corpsdetexte">
     <w:name w:val="Body Text"/>
     <w:basedOn w:val="Normal"/>
     <w:rsid w:val="00633740"/>
@@ -12504,9 +12602,9 @@
       <w:szCs w:val="20"/>
     </w:rPr>
   </w:style>
-  <w:style w:type="table" w:styleId="TableGrid">
+  <w:style w:type="table" w:styleId="Grilledutableau">
     <w:name w:val="Table Grid"/>
-    <w:basedOn w:val="TableNormal"/>
+    <w:basedOn w:val="TableauNormal"/>
     <w:rsid w:val="007340AC"/>
     <w:tblPr>
       <w:tblBorders>
@@ -12519,7 +12617,7 @@
       </w:tblBorders>
     </w:tblPr>
   </w:style>
-  <w:style w:type="character" w:styleId="Emphasis">
+  <w:style w:type="character" w:styleId="Accentuation">
     <w:name w:val="Emphasis"/>
     <w:aliases w:val="z"/>
     <w:rsid w:val="007340AC"/>
@@ -12547,7 +12645,7 @@
       <w:szCs w:val="20"/>
     </w:rPr>
   </w:style>
-  <w:style w:type="character" w:styleId="FollowedHyperlink">
+  <w:style w:type="character" w:styleId="Lienhypertextesuivivisit">
     <w:name w:val="FollowedHyperlink"/>
     <w:rsid w:val="000E655A"/>
     <w:rPr>
@@ -12555,7 +12653,7 @@
       <w:u w:val="single"/>
     </w:rPr>
   </w:style>
-  <w:style w:type="paragraph" w:styleId="BodyText2">
+  <w:style w:type="paragraph" w:styleId="Corpsdetexte2">
     <w:name w:val="Body Text 2"/>
     <w:basedOn w:val="Normal"/>
     <w:rsid w:val="00056292"/>
@@ -12563,7 +12661,7 @@
       <w:spacing w:after="120" w:line="480" w:lineRule="auto"/>
     </w:pPr>
   </w:style>
-  <w:style w:type="paragraph" w:styleId="BodyText3">
+  <w:style w:type="paragraph" w:styleId="Corpsdetexte3">
     <w:name w:val="Body Text 3"/>
     <w:basedOn w:val="Normal"/>
     <w:rsid w:val="009017F4"/>
@@ -12575,9 +12673,9 @@
       <w:szCs w:val="16"/>
     </w:rPr>
   </w:style>
-  <w:style w:type="paragraph" w:styleId="ListBullet3">
+  <w:style w:type="paragraph" w:styleId="Listepuces3">
     <w:name w:val="List Bullet 3"/>
-    <w:basedOn w:val="BodyText"/>
+    <w:basedOn w:val="Corpsdetexte"/>
     <w:autoRedefine/>
     <w:rsid w:val="009017F4"/>
     <w:pPr>
@@ -12604,7 +12702,7 @@
   <w:style w:type="paragraph" w:customStyle="1" w:styleId="StyleTitre2">
     <w:name w:val="Style Titre 2"/>
     <w:aliases w:val="numéroté  1.1. + Non Gras"/>
-    <w:basedOn w:val="Heading2"/>
+    <w:basedOn w:val="Titre2"/>
     <w:link w:val="StyleTitre2Car"/>
     <w:autoRedefine/>
     <w:rsid w:val="009017F4"/>
@@ -12634,7 +12732,7 @@
       <w:lang w:val="fr-FR" w:eastAsia="fr-FR"/>
     </w:rPr>
   </w:style>
-  <w:style w:type="paragraph" w:styleId="BalloonText">
+  <w:style w:type="paragraph" w:styleId="Textedebulles">
     <w:name w:val="Balloon Text"/>
     <w:basedOn w:val="Normal"/>
     <w:semiHidden/>
@@ -12648,7 +12746,7 @@
   <w:style w:type="paragraph" w:customStyle="1" w:styleId="Image">
     <w:name w:val="Image"/>
     <w:basedOn w:val="Normal"/>
-    <w:next w:val="Caption"/>
+    <w:next w:val="Lgende"/>
     <w:rsid w:val="00C26EFC"/>
     <w:pPr>
       <w:spacing w:before="240" w:after="60"/>
@@ -12662,7 +12760,7 @@
       <w:szCs w:val="20"/>
     </w:rPr>
   </w:style>
-  <w:style w:type="paragraph" w:styleId="Caption">
+  <w:style w:type="paragraph" w:styleId="Lgende">
     <w:name w:val="caption"/>
     <w:basedOn w:val="Normal"/>
     <w:next w:val="Normal"/>
@@ -12677,7 +12775,7 @@
   <w:style w:type="paragraph" w:customStyle="1" w:styleId="TitreGnral">
     <w:name w:val="Titre Général"/>
     <w:basedOn w:val="Normal"/>
-    <w:next w:val="Heading1"/>
+    <w:next w:val="Titre1"/>
     <w:rsid w:val="00743164"/>
     <w:pPr>
       <w:spacing w:after="720"/>
@@ -12688,7 +12786,7 @@
       <w:sz w:val="36"/>
     </w:rPr>
   </w:style>
-  <w:style w:type="paragraph" w:styleId="CommentText">
+  <w:style w:type="paragraph" w:styleId="Commentaire">
     <w:name w:val="annotation text"/>
     <w:basedOn w:val="Normal"/>
     <w:semiHidden/>
@@ -12769,7 +12867,7 @@
       <w:szCs w:val="22"/>
     </w:rPr>
   </w:style>
-  <w:style w:type="character" w:styleId="CommentReference">
+  <w:style w:type="character" w:styleId="Marquedecommentaire">
     <w:name w:val="annotation reference"/>
     <w:semiHidden/>
     <w:rsid w:val="004C54C8"/>
@@ -12778,10 +12876,10 @@
       <w:szCs w:val="16"/>
     </w:rPr>
   </w:style>
-  <w:style w:type="paragraph" w:styleId="CommentSubject">
+  <w:style w:type="paragraph" w:styleId="Objetducommentaire">
     <w:name w:val="annotation subject"/>
-    <w:basedOn w:val="CommentText"/>
-    <w:next w:val="CommentText"/>
+    <w:basedOn w:val="Commentaire"/>
+    <w:next w:val="Commentaire"/>
     <w:semiHidden/>
     <w:rsid w:val="004C54C8"/>
     <w:rPr>
@@ -12791,7 +12889,7 @@
   </w:style>
   <w:style w:type="numbering" w:customStyle="1" w:styleId="ListeNiveau1arxit">
     <w:name w:val="Liste Niveau 1 arxit"/>
-    <w:basedOn w:val="NoList"/>
+    <w:basedOn w:val="Aucuneliste"/>
     <w:rsid w:val="0067704C"/>
     <w:pPr>
       <w:numPr>
@@ -12825,7 +12923,7 @@
       <w:szCs w:val="20"/>
     </w:rPr>
   </w:style>
-  <w:style w:type="paragraph" w:styleId="TOC4">
+  <w:style w:type="paragraph" w:styleId="TM4">
     <w:name w:val="toc 4"/>
     <w:basedOn w:val="Normal"/>
     <w:next w:val="Normal"/>
@@ -12836,7 +12934,7 @@
       <w:ind w:left="720"/>
     </w:pPr>
   </w:style>
-  <w:style w:type="paragraph" w:styleId="TOC5">
+  <w:style w:type="paragraph" w:styleId="TM5">
     <w:name w:val="toc 5"/>
     <w:basedOn w:val="Normal"/>
     <w:next w:val="Normal"/>
@@ -12847,7 +12945,7 @@
       <w:ind w:left="960"/>
     </w:pPr>
   </w:style>
-  <w:style w:type="paragraph" w:styleId="TOC6">
+  <w:style w:type="paragraph" w:styleId="TM6">
     <w:name w:val="toc 6"/>
     <w:basedOn w:val="Normal"/>
     <w:next w:val="Normal"/>
@@ -12858,7 +12956,7 @@
       <w:ind w:left="1200"/>
     </w:pPr>
   </w:style>
-  <w:style w:type="paragraph" w:styleId="TOC7">
+  <w:style w:type="paragraph" w:styleId="TM7">
     <w:name w:val="toc 7"/>
     <w:basedOn w:val="Normal"/>
     <w:next w:val="Normal"/>
@@ -12869,7 +12967,7 @@
       <w:ind w:left="1440"/>
     </w:pPr>
   </w:style>
-  <w:style w:type="paragraph" w:styleId="TOC8">
+  <w:style w:type="paragraph" w:styleId="TM8">
     <w:name w:val="toc 8"/>
     <w:basedOn w:val="Normal"/>
     <w:next w:val="Normal"/>
@@ -12880,7 +12978,7 @@
       <w:ind w:left="1680"/>
     </w:pPr>
   </w:style>
-  <w:style w:type="paragraph" w:styleId="TOC9">
+  <w:style w:type="paragraph" w:styleId="TM9">
     <w:name w:val="toc 9"/>
     <w:basedOn w:val="Normal"/>
     <w:next w:val="Normal"/>
@@ -12891,7 +12989,7 @@
       <w:ind w:left="1920"/>
     </w:pPr>
   </w:style>
-  <w:style w:type="paragraph" w:styleId="EndnoteText">
+  <w:style w:type="paragraph" w:styleId="Notedefin">
     <w:name w:val="endnote text"/>
     <w:basedOn w:val="Normal"/>
     <w:semiHidden/>
@@ -12901,7 +12999,7 @@
       <w:szCs w:val="20"/>
     </w:rPr>
   </w:style>
-  <w:style w:type="character" w:styleId="EndnoteReference">
+  <w:style w:type="character" w:styleId="Appeldenotedefin">
     <w:name w:val="endnote reference"/>
     <w:semiHidden/>
     <w:rsid w:val="003C798F"/>
@@ -12909,7 +13007,7 @@
       <w:vertAlign w:val="superscript"/>
     </w:rPr>
   </w:style>
-  <w:style w:type="paragraph" w:styleId="FootnoteText">
+  <w:style w:type="paragraph" w:styleId="Notedebasdepage">
     <w:name w:val="footnote text"/>
     <w:basedOn w:val="Normal"/>
     <w:semiHidden/>
@@ -12919,7 +13017,7 @@
       <w:szCs w:val="20"/>
     </w:rPr>
   </w:style>
-  <w:style w:type="character" w:styleId="FootnoteReference">
+  <w:style w:type="character" w:styleId="Appelnotedebasdep">
     <w:name w:val="footnote reference"/>
     <w:semiHidden/>
     <w:rsid w:val="003C798F"/>
@@ -12941,7 +13039,7 @@
       <w:szCs w:val="20"/>
     </w:rPr>
   </w:style>
-  <w:style w:type="paragraph" w:styleId="BodyTextIndent3">
+  <w:style w:type="paragraph" w:styleId="Retraitcorpsdetexte3">
     <w:name w:val="Body Text Indent 3"/>
     <w:basedOn w:val="Normal"/>
     <w:rsid w:val="007141B0"/>
@@ -12991,7 +13089,7 @@
       <w:szCs w:val="14"/>
     </w:rPr>
   </w:style>
-  <w:style w:type="character" w:styleId="Strong">
+  <w:style w:type="character" w:styleId="lev">
     <w:name w:val="Strong"/>
     <w:uiPriority w:val="22"/>
     <w:qFormat/>
@@ -13001,7 +13099,7 @@
       <w:bCs/>
     </w:rPr>
   </w:style>
-  <w:style w:type="paragraph" w:styleId="NoSpacing">
+  <w:style w:type="paragraph" w:styleId="Sansinterligne">
     <w:name w:val="No Spacing"/>
     <w:uiPriority w:val="1"/>
     <w:rsid w:val="002E0C33"/>
@@ -13011,7 +13109,7 @@
       <w:lang w:val="fr-FR" w:eastAsia="fr-FR"/>
     </w:rPr>
   </w:style>
-  <w:style w:type="paragraph" w:styleId="ListParagraph">
+  <w:style w:type="paragraph" w:styleId="Paragraphedeliste">
     <w:name w:val="List Paragraph"/>
     <w:basedOn w:val="Normal"/>
     <w:uiPriority w:val="34"/>
@@ -13020,10 +13118,10 @@
       <w:ind w:left="708"/>
     </w:pPr>
   </w:style>
-  <w:style w:type="character" w:customStyle="1" w:styleId="Heading2Char">
-    <w:name w:val="Heading 2 Char"/>
-    <w:aliases w:val="Titre2 Char"/>
-    <w:link w:val="Heading2"/>
+  <w:style w:type="character" w:customStyle="1" w:styleId="Titre2Car">
+    <w:name w:val="Titre 2 Car"/>
+    <w:aliases w:val="Titre2 Car"/>
+    <w:link w:val="Titre2"/>
     <w:rsid w:val="00944377"/>
     <w:rPr>
       <w:rFonts w:ascii="Arial Narrow" w:hAnsi="Arial Narrow"/>
@@ -13037,7 +13135,7 @@
   </w:style>
   <w:style w:type="paragraph" w:customStyle="1" w:styleId="Bullet1">
     <w:name w:val="Bullet_1"/>
-    <w:basedOn w:val="Titre4"/>
+    <w:basedOn w:val="Titre40"/>
     <w:link w:val="Bullet1Char"/>
     <w:qFormat/>
     <w:rsid w:val="00207955"/>
@@ -13056,11 +13154,11 @@
       <w:bCs/>
     </w:rPr>
   </w:style>
-  <w:style w:type="paragraph" w:styleId="Subtitle">
+  <w:style w:type="paragraph" w:styleId="Sous-titre">
     <w:name w:val="Subtitle"/>
     <w:basedOn w:val="Normal"/>
     <w:next w:val="Normal"/>
-    <w:link w:val="SubtitleChar"/>
+    <w:link w:val="Sous-titreCar"/>
     <w:rsid w:val="00302379"/>
     <w:pPr>
       <w:numPr>
@@ -13088,10 +13186,10 @@
       <w:lang w:val="fr-CH" w:eastAsia="fr-FR" w:bidi="ar-SA"/>
     </w:rPr>
   </w:style>
-  <w:style w:type="character" w:customStyle="1" w:styleId="SubtitleChar">
-    <w:name w:val="Subtitle Char"/>
-    <w:basedOn w:val="DefaultParagraphFont"/>
-    <w:link w:val="Subtitle"/>
+  <w:style w:type="character" w:customStyle="1" w:styleId="Sous-titreCar">
+    <w:name w:val="Sous-titre Car"/>
+    <w:basedOn w:val="Policepardfaut"/>
+    <w:link w:val="Sous-titre"/>
     <w:rsid w:val="00302379"/>
     <w:rPr>
       <w:rFonts w:asciiTheme="majorHAnsi" w:eastAsiaTheme="majorEastAsia" w:hAnsiTheme="majorHAnsi" w:cstheme="majorBidi"/>
@@ -13106,7 +13204,7 @@
   </w:style>
   <w:style w:type="paragraph" w:customStyle="1" w:styleId="Bullet2">
     <w:name w:val="Bullet_2"/>
-    <w:basedOn w:val="Titre4"/>
+    <w:basedOn w:val="Titre40"/>
     <w:link w:val="Bullet2Char"/>
     <w:qFormat/>
     <w:rsid w:val="00302379"/>
@@ -13126,9 +13224,9 @@
       <w:bCs/>
     </w:rPr>
   </w:style>
-  <w:style w:type="character" w:styleId="BookTitle">
+  <w:style w:type="character" w:styleId="Titredulivre">
     <w:name w:val="Book Title"/>
-    <w:basedOn w:val="DefaultParagraphFont"/>
+    <w:basedOn w:val="Policepardfaut"/>
     <w:uiPriority w:val="33"/>
     <w:rsid w:val="00302379"/>
     <w:rPr>
@@ -13151,9 +13249,9 @@
       <w:lang w:val="fr-CH" w:eastAsia="fr-FR" w:bidi="ar-SA"/>
     </w:rPr>
   </w:style>
-  <w:style w:type="character" w:styleId="IntenseReference">
+  <w:style w:type="character" w:styleId="Rfrenceintense">
     <w:name w:val="Intense Reference"/>
-    <w:basedOn w:val="DefaultParagraphFont"/>
+    <w:basedOn w:val="Policepardfaut"/>
     <w:uiPriority w:val="32"/>
     <w:rsid w:val="00302379"/>
     <w:rPr>
@@ -13165,9 +13263,9 @@
       <w:u w:val="single"/>
     </w:rPr>
   </w:style>
-  <w:style w:type="character" w:styleId="SubtleReference">
+  <w:style w:type="character" w:styleId="Rfrencelgre">
     <w:name w:val="Subtle Reference"/>
-    <w:basedOn w:val="DefaultParagraphFont"/>
+    <w:basedOn w:val="Policepardfaut"/>
     <w:uiPriority w:val="31"/>
     <w:rsid w:val="00302379"/>
     <w:rPr>
@@ -13176,11 +13274,11 @@
       <w:u w:val="single"/>
     </w:rPr>
   </w:style>
-  <w:style w:type="paragraph" w:styleId="IntenseQuote">
+  <w:style w:type="paragraph" w:styleId="Citationintense">
     <w:name w:val="Intense Quote"/>
     <w:basedOn w:val="Normal"/>
     <w:next w:val="Normal"/>
-    <w:link w:val="IntenseQuoteChar"/>
+    <w:link w:val="CitationintenseCar"/>
     <w:uiPriority w:val="30"/>
     <w:rsid w:val="00302379"/>
     <w:pPr>
@@ -13198,10 +13296,10 @@
       <w:color w:val="4F81BD" w:themeColor="accent1"/>
     </w:rPr>
   </w:style>
-  <w:style w:type="character" w:customStyle="1" w:styleId="IntenseQuoteChar">
-    <w:name w:val="Intense Quote Char"/>
-    <w:basedOn w:val="DefaultParagraphFont"/>
-    <w:link w:val="IntenseQuote"/>
+  <w:style w:type="character" w:customStyle="1" w:styleId="CitationintenseCar">
+    <w:name w:val="Citation intense Car"/>
+    <w:basedOn w:val="Policepardfaut"/>
+    <w:link w:val="Citationintense"/>
     <w:uiPriority w:val="30"/>
     <w:rsid w:val="00302379"/>
     <w:rPr>
@@ -13216,11 +13314,11 @@
       <w:lang w:val="fr-FR" w:eastAsia="fr-FR"/>
     </w:rPr>
   </w:style>
-  <w:style w:type="paragraph" w:styleId="Quote">
+  <w:style w:type="paragraph" w:styleId="Citation">
     <w:name w:val="Quote"/>
     <w:basedOn w:val="Normal"/>
     <w:next w:val="Normal"/>
-    <w:link w:val="QuoteChar"/>
+    <w:link w:val="CitationCar"/>
     <w:uiPriority w:val="29"/>
     <w:rsid w:val="00302379"/>
     <w:rPr>
@@ -13229,10 +13327,10 @@
       <w:color w:val="000000" w:themeColor="text1"/>
     </w:rPr>
   </w:style>
-  <w:style w:type="character" w:customStyle="1" w:styleId="QuoteChar">
-    <w:name w:val="Quote Char"/>
-    <w:basedOn w:val="DefaultParagraphFont"/>
-    <w:link w:val="Quote"/>
+  <w:style w:type="character" w:customStyle="1" w:styleId="CitationCar">
+    <w:name w:val="Citation Car"/>
+    <w:basedOn w:val="Policepardfaut"/>
+    <w:link w:val="Citation"/>
     <w:uiPriority w:val="29"/>
     <w:rsid w:val="00302379"/>
     <w:rPr>
@@ -13245,9 +13343,9 @@
       <w:lang w:val="fr-FR" w:eastAsia="fr-FR"/>
     </w:rPr>
   </w:style>
-  <w:style w:type="character" w:styleId="IntenseEmphasis">
+  <w:style w:type="character" w:styleId="Accentuationintense">
     <w:name w:val="Intense Emphasis"/>
-    <w:basedOn w:val="DefaultParagraphFont"/>
+    <w:basedOn w:val="Policepardfaut"/>
     <w:uiPriority w:val="21"/>
     <w:rsid w:val="00302379"/>
     <w:rPr>
@@ -13258,9 +13356,9 @@
       <w:color w:val="4F81BD" w:themeColor="accent1"/>
     </w:rPr>
   </w:style>
-  <w:style w:type="character" w:styleId="SubtleEmphasis">
+  <w:style w:type="character" w:styleId="Accentuationlgre">
     <w:name w:val="Subtle Emphasis"/>
-    <w:basedOn w:val="DefaultParagraphFont"/>
+    <w:basedOn w:val="Policepardfaut"/>
     <w:uiPriority w:val="19"/>
     <w:rsid w:val="00302379"/>
     <w:rPr>
@@ -13297,7 +13395,7 @@
   </w:style>
   <w:style w:type="character" w:customStyle="1" w:styleId="Cadre-VertChar">
     <w:name w:val="Cadre-Vert Char"/>
-    <w:basedOn w:val="DefaultParagraphFont"/>
+    <w:basedOn w:val="Policepardfaut"/>
     <w:link w:val="Cadre-Vert"/>
     <w:rsid w:val="002007F6"/>
     <w:rPr>
@@ -13319,7 +13417,7 @@
   </w:style>
   <w:style w:type="character" w:customStyle="1" w:styleId="Style111Char">
     <w:name w:val="Style111 Char"/>
-    <w:basedOn w:val="DefaultParagraphFont"/>
+    <w:basedOn w:val="Policepardfaut"/>
     <w:link w:val="Style111"/>
     <w:rsid w:val="002007F6"/>
     <w:rPr>
@@ -13341,7 +13439,7 @@
   </w:style>
   <w:style w:type="character" w:customStyle="1" w:styleId="Style1111Char">
     <w:name w:val="Style1111 Char"/>
-    <w:basedOn w:val="DefaultParagraphFont"/>
+    <w:basedOn w:val="Policepardfaut"/>
     <w:link w:val="Style1111"/>
     <w:rsid w:val="009129A6"/>
     <w:rPr>
@@ -13354,7 +13452,7 @@
   </w:style>
   <w:style w:type="character" w:customStyle="1" w:styleId="texteCar">
     <w:name w:val="texte Car"/>
-    <w:basedOn w:val="DefaultParagraphFont"/>
+    <w:basedOn w:val="Policepardfaut"/>
     <w:link w:val="texte"/>
     <w:rsid w:val="004064F6"/>
     <w:rPr>
@@ -13387,7 +13485,7 @@
   </w:style>
   <w:style w:type="paragraph" w:customStyle="1" w:styleId="Normal6">
     <w:name w:val="Normal +6"/>
-    <w:basedOn w:val="Titre4"/>
+    <w:basedOn w:val="Titre40"/>
     <w:next w:val="Normal"/>
     <w:link w:val="Normal6Char"/>
     <w:qFormat/>
@@ -13436,9 +13534,9 @@
       <w:lang w:eastAsia="fr-FR"/>
     </w:rPr>
   </w:style>
-  <w:style w:type="paragraph" w:styleId="TOCHeading">
+  <w:style w:type="paragraph" w:styleId="En-ttedetabledesmatires">
     <w:name w:val="TOC Heading"/>
-    <w:basedOn w:val="Heading1"/>
+    <w:basedOn w:val="Titre1"/>
     <w:next w:val="Normal"/>
     <w:uiPriority w:val="39"/>
     <w:semiHidden/>
@@ -13463,9 +13561,9 @@
       <w:lang w:val="en-US" w:eastAsia="ja-JP"/>
     </w:rPr>
   </w:style>
-  <w:style w:type="table" w:styleId="TableClassic4">
+  <w:style w:type="table" w:styleId="Tableauclassique4">
     <w:name w:val="Table Classic 4"/>
-    <w:basedOn w:val="TableNormal"/>
+    <w:basedOn w:val="TableauNormal"/>
     <w:rsid w:val="00024A03"/>
     <w:pPr>
       <w:spacing w:before="60" w:after="60"/>
@@ -13556,10 +13654,10 @@
       </w:tcPr>
     </w:tblStylePr>
   </w:style>
-  <w:style w:type="paragraph" w:styleId="HTMLPreformatted">
+  <w:style w:type="paragraph" w:styleId="PrformatHTML">
     <w:name w:val="HTML Preformatted"/>
     <w:basedOn w:val="Normal"/>
-    <w:link w:val="HTMLPreformattedChar"/>
+    <w:link w:val="PrformatHTMLCar"/>
     <w:uiPriority w:val="99"/>
     <w:semiHidden/>
     <w:unhideWhenUsed/>
@@ -13592,10 +13690,10 @@
       <w:lang w:val="fr-CH" w:eastAsia="fr-CH"/>
     </w:rPr>
   </w:style>
-  <w:style w:type="character" w:customStyle="1" w:styleId="HTMLPreformattedChar">
-    <w:name w:val="HTML Preformatted Char"/>
-    <w:basedOn w:val="DefaultParagraphFont"/>
-    <w:link w:val="HTMLPreformatted"/>
+  <w:style w:type="character" w:customStyle="1" w:styleId="PrformatHTMLCar">
+    <w:name w:val="Préformaté HTML Car"/>
+    <w:basedOn w:val="Policepardfaut"/>
+    <w:link w:val="PrformatHTML"/>
     <w:uiPriority w:val="99"/>
     <w:semiHidden/>
     <w:rsid w:val="006A2BFE"/>
@@ -13605,7 +13703,7 @@
   </w:style>
   <w:style w:type="table" w:customStyle="1" w:styleId="arxiT">
     <w:name w:val="arx iT"/>
-    <w:basedOn w:val="TableNormal"/>
+    <w:basedOn w:val="TableauNormal"/>
     <w:uiPriority w:val="99"/>
     <w:rsid w:val="006A2BFE"/>
     <w:rPr>
@@ -13644,11 +13742,11 @@
       </w:tcPr>
     </w:tblStylePr>
   </w:style>
-  <w:style w:type="character" w:customStyle="1" w:styleId="HeaderChar">
-    <w:name w:val="Header Char"/>
-    <w:aliases w:val="R&amp;S - En-tête Char"/>
-    <w:basedOn w:val="DefaultParagraphFont"/>
-    <w:link w:val="Header"/>
+  <w:style w:type="character" w:customStyle="1" w:styleId="En-tteCar">
+    <w:name w:val="En-tête Car"/>
+    <w:aliases w:val="R&amp;S - En-tête Car"/>
+    <w:basedOn w:val="Policepardfaut"/>
+    <w:link w:val="En-tte"/>
     <w:rsid w:val="004E3BA9"/>
     <w:rPr>
       <w:rFonts w:ascii="Arial Narrow" w:hAnsi="Arial Narrow"/>
@@ -13659,7 +13757,7 @@
   </w:style>
   <w:style w:type="character" w:customStyle="1" w:styleId="Code">
     <w:name w:val="Code"/>
-    <w:basedOn w:val="DefaultParagraphFont"/>
+    <w:basedOn w:val="Policepardfaut"/>
     <w:uiPriority w:val="1"/>
     <w:qFormat/>
     <w:rsid w:val="006442C9"/>
@@ -13671,7 +13769,7 @@
   </w:style>
   <w:style w:type="character" w:styleId="Mention">
     <w:name w:val="Mention"/>
-    <w:basedOn w:val="DefaultParagraphFont"/>
+    <w:basedOn w:val="Policepardfaut"/>
     <w:uiPriority w:val="99"/>
     <w:semiHidden/>
     <w:unhideWhenUsed/>
@@ -13681,11 +13779,11 @@
       <w:shd w:val="clear" w:color="auto" w:fill="E6E6E6"/>
     </w:rPr>
   </w:style>
-  <w:style w:type="character" w:customStyle="1" w:styleId="Heading1Char">
-    <w:name w:val="Heading 1 Char"/>
-    <w:aliases w:val="Titre1 Char"/>
-    <w:basedOn w:val="DefaultParagraphFont"/>
-    <w:link w:val="Heading1"/>
+  <w:style w:type="character" w:customStyle="1" w:styleId="Titre1Car">
+    <w:name w:val="Titre 1 Car"/>
+    <w:aliases w:val="Titre1 Car"/>
+    <w:basedOn w:val="Policepardfaut"/>
+    <w:link w:val="Titre1"/>
     <w:rsid w:val="00944377"/>
     <w:rPr>
       <w:rFonts w:ascii="Arial Narrow" w:hAnsi="Arial Narrow" w:cs="Arial"/>
@@ -13700,9 +13798,9 @@
       <w:lang w:eastAsia="fr-FR"/>
     </w:rPr>
   </w:style>
-  <w:style w:type="character" w:styleId="HTMLCode">
+  <w:style w:type="character" w:styleId="CodeHTML">
     <w:name w:val="HTML Code"/>
-    <w:basedOn w:val="DefaultParagraphFont"/>
+    <w:basedOn w:val="Policepardfaut"/>
     <w:uiPriority w:val="99"/>
     <w:semiHidden/>
     <w:unhideWhenUsed/>
@@ -13715,27 +13813,27 @@
   </w:style>
   <w:style w:type="character" w:customStyle="1" w:styleId="nt">
     <w:name w:val="nt"/>
-    <w:basedOn w:val="DefaultParagraphFont"/>
+    <w:basedOn w:val="Policepardfaut"/>
     <w:rsid w:val="00214248"/>
   </w:style>
   <w:style w:type="character" w:customStyle="1" w:styleId="c">
     <w:name w:val="c"/>
-    <w:basedOn w:val="DefaultParagraphFont"/>
+    <w:basedOn w:val="Policepardfaut"/>
     <w:rsid w:val="00214248"/>
   </w:style>
   <w:style w:type="character" w:customStyle="1" w:styleId="na">
     <w:name w:val="na"/>
-    <w:basedOn w:val="DefaultParagraphFont"/>
+    <w:basedOn w:val="Policepardfaut"/>
     <w:rsid w:val="00214248"/>
   </w:style>
   <w:style w:type="character" w:customStyle="1" w:styleId="s">
     <w:name w:val="s"/>
-    <w:basedOn w:val="DefaultParagraphFont"/>
+    <w:basedOn w:val="Policepardfaut"/>
     <w:rsid w:val="00214248"/>
   </w:style>
-  <w:style w:type="character" w:styleId="UnresolvedMention">
+  <w:style w:type="character" w:styleId="Mentionnonrsolue">
     <w:name w:val="Unresolved Mention"/>
-    <w:basedOn w:val="DefaultParagraphFont"/>
+    <w:basedOn w:val="Policepardfaut"/>
     <w:uiPriority w:val="99"/>
     <w:semiHidden/>
     <w:unhideWhenUsed/>

</xml_diff>